<commit_message>
upd: Google XYZ format description
</commit_message>
<xml_diff>
--- a/1/ENCP 6000/Asmt/Resume/CV_Yulun_Feng.docx
+++ b/1/ENCP 6000/Asmt/Resume/CV_Yulun_Feng.docx
@@ -1,10 +1,10 @@
 
 <file path=word/document.xml><?xml version="1.0" encoding="utf-8"?>
-<w:document xmlns:wpc="http://schemas.microsoft.com/office/word/2010/wordprocessingCanvas" xmlns:cx="http://schemas.microsoft.com/office/drawing/2014/chartex" xmlns:mc="http://schemas.openxmlformats.org/markup-compatibility/2006" xmlns:o="urn:schemas-microsoft-com:office:office" xmlns:r="http://schemas.openxmlformats.org/officeDocument/2006/relationships" xmlns:m="http://schemas.openxmlformats.org/officeDocument/2006/math" xmlns:v="urn:schemas-microsoft-com:vml" xmlns:wp14="http://schemas.microsoft.com/office/word/2010/wordprocessingDrawing" xmlns:wp="http://schemas.openxmlformats.org/drawingml/2006/wordprocessingDrawing" xmlns:w10="urn:schemas-microsoft-com:office:word" xmlns:w="http://schemas.openxmlformats.org/wordprocessingml/2006/main" xmlns:w14="http://schemas.microsoft.com/office/word/2010/wordml" xmlns:w15="http://schemas.microsoft.com/office/word/2012/wordml" xmlns:w16se="http://schemas.microsoft.com/office/word/2015/wordml/symex" xmlns:wpg="http://schemas.microsoft.com/office/word/2010/wordprocessingGroup" xmlns:wpi="http://schemas.microsoft.com/office/word/2010/wordprocessingInk" xmlns:wne="http://schemas.microsoft.com/office/word/2006/wordml" xmlns:wps="http://schemas.microsoft.com/office/word/2010/wordprocessingShape" mc:Ignorable="w14 w15 w16se wp14">
+<w:document xmlns:wpc="http://schemas.microsoft.com/office/word/2010/wordprocessingCanvas" xmlns:cx="http://schemas.microsoft.com/office/drawing/2014/chartex" xmlns:cx1="http://schemas.microsoft.com/office/drawing/2015/9/8/chartex" xmlns:cx2="http://schemas.microsoft.com/office/drawing/2015/10/21/chartex" xmlns:cx3="http://schemas.microsoft.com/office/drawing/2016/5/9/chartex" xmlns:cx4="http://schemas.microsoft.com/office/drawing/2016/5/10/chartex" xmlns:cx5="http://schemas.microsoft.com/office/drawing/2016/5/11/chartex" xmlns:cx6="http://schemas.microsoft.com/office/drawing/2016/5/12/chartex" xmlns:cx7="http://schemas.microsoft.com/office/drawing/2016/5/13/chartex" xmlns:cx8="http://schemas.microsoft.com/office/drawing/2016/5/14/chartex" xmlns:mc="http://schemas.openxmlformats.org/markup-compatibility/2006" xmlns:aink="http://schemas.microsoft.com/office/drawing/2016/ink" xmlns:am3d="http://schemas.microsoft.com/office/drawing/2017/model3d" xmlns:o="urn:schemas-microsoft-com:office:office" xmlns:oel="http://schemas.microsoft.com/office/2019/extlst" xmlns:r="http://schemas.openxmlformats.org/officeDocument/2006/relationships" xmlns:m="http://schemas.openxmlformats.org/officeDocument/2006/math" xmlns:v="urn:schemas-microsoft-com:vml" xmlns:wp14="http://schemas.microsoft.com/office/word/2010/wordprocessingDrawing" xmlns:wp="http://schemas.openxmlformats.org/drawingml/2006/wordprocessingDrawing" xmlns:w10="urn:schemas-microsoft-com:office:word" xmlns:w="http://schemas.openxmlformats.org/wordprocessingml/2006/main" xmlns:w14="http://schemas.microsoft.com/office/word/2010/wordml" xmlns:w15="http://schemas.microsoft.com/office/word/2012/wordml" xmlns:w16cex="http://schemas.microsoft.com/office/word/2018/wordml/cex" xmlns:w16cid="http://schemas.microsoft.com/office/word/2016/wordml/cid" xmlns:w16="http://schemas.microsoft.com/office/word/2018/wordml" xmlns:w16du="http://schemas.microsoft.com/office/word/2023/wordml/word16du" xmlns:w16sdtdh="http://schemas.microsoft.com/office/word/2020/wordml/sdtdatahash" xmlns:w16se="http://schemas.microsoft.com/office/word/2015/wordml/symex" xmlns:wpg="http://schemas.microsoft.com/office/word/2010/wordprocessingGroup" xmlns:wpi="http://schemas.microsoft.com/office/word/2010/wordprocessingInk" xmlns:wne="http://schemas.microsoft.com/office/word/2006/wordml" xmlns:wps="http://schemas.microsoft.com/office/word/2010/wordprocessingShape" mc:Ignorable="w14 w15 w16se w16cid w16 w16cex w16sdtdh w16du wp14">
   <w:body>
     <w:p>
       <w:pPr>
-        <w:pStyle w:val="a6"/>
+        <w:pStyle w:val="Title"/>
         <w:rPr>
           <w:rFonts w:eastAsiaTheme="minorEastAsia"/>
           <w:color w:val="C0504D" w:themeColor="accent2"/>
@@ -48,7 +48,7 @@
     </w:p>
     <w:p>
       <w:pPr>
-        <w:pStyle w:val="a4"/>
+        <w:pStyle w:val="BodyText"/>
         <w:tabs>
           <w:tab w:val="left" w:pos="4011"/>
           <w:tab w:val="left" w:pos="7911"/>
@@ -215,14 +215,7 @@
           <w:w w:val="85"/>
           <w:lang w:eastAsia="zh-CN"/>
         </w:rPr>
-        <w:t>519</w:t>
-      </w:r>
-      <w:r>
-        <w:rPr>
-          <w:color w:val="202529"/>
-          <w:w w:val="85"/>
-        </w:rPr>
-        <w:t>)</w:t>
+        <w:t>85</w:t>
       </w:r>
       <w:r>
         <w:rPr>
@@ -231,14 +224,14 @@
           <w:w w:val="85"/>
           <w:lang w:eastAsia="zh-CN"/>
         </w:rPr>
-        <w:t>702</w:t>
+        <w:t>7</w:t>
       </w:r>
       <w:r>
         <w:rPr>
           <w:color w:val="202529"/>
           <w:w w:val="85"/>
         </w:rPr>
-        <w:t>-</w:t>
+        <w:t>)</w:t>
       </w:r>
       <w:r>
         <w:rPr>
@@ -247,7 +240,23 @@
           <w:w w:val="85"/>
           <w:lang w:eastAsia="zh-CN"/>
         </w:rPr>
-        <w:t>6636</w:t>
+        <w:t>488</w:t>
+      </w:r>
+      <w:r>
+        <w:rPr>
+          <w:color w:val="202529"/>
+          <w:w w:val="85"/>
+        </w:rPr>
+        <w:t>-</w:t>
+      </w:r>
+      <w:r>
+        <w:rPr>
+          <w:rFonts w:eastAsiaTheme="minorEastAsia" w:hint="eastAsia"/>
+          <w:color w:val="202529"/>
+          <w:w w:val="85"/>
+          <w:lang w:eastAsia="zh-CN"/>
+        </w:rPr>
+        <w:t>5069</w:t>
       </w:r>
       <w:r>
         <w:rPr>
@@ -483,6 +492,7 @@
         <w:t xml:space="preserve"> </w:t>
       </w:r>
       <w:hyperlink r:id="rId14">
+        <w:proofErr w:type="spellStart"/>
         <w:r>
           <w:rPr>
             <w:color w:val="007BFF"/>
@@ -490,6 +500,7 @@
           </w:rPr>
           <w:t>Github</w:t>
         </w:r>
+        <w:proofErr w:type="spellEnd"/>
       </w:hyperlink>
     </w:p>
     <w:p>
@@ -508,28 +519,27 @@
     </w:p>
     <w:p>
       <w:pPr>
-        <w:pStyle w:val="1"/>
+        <w:pStyle w:val="Heading1"/>
         <w:spacing w:before="102"/>
         <w:rPr>
           <w:rFonts w:eastAsiaTheme="minorEastAsia"/>
           <w:color w:val="C0504D" w:themeColor="accent2"/>
-          <w:sz w:val="32"/>
-          <w:szCs w:val="32"/>
+          <w:sz w:val="28"/>
+          <w:szCs w:val="28"/>
           <w:lang w:eastAsia="zh-CN"/>
         </w:rPr>
       </w:pPr>
       <w:r>
         <w:rPr>
           <w:noProof/>
-          <w:sz w:val="32"/>
-          <w:szCs w:val="32"/>
-          <w:lang w:eastAsia="zh-CN"/>
-        </w:rPr>
-        <w:lastRenderedPageBreak/>
+          <w:sz w:val="28"/>
+          <w:szCs w:val="28"/>
+          <w:lang w:eastAsia="zh-CN"/>
+        </w:rPr>
         <mc:AlternateContent>
           <mc:Choice Requires="wpg">
             <w:drawing>
-              <wp:anchor distT="0" distB="0" distL="114300" distR="114300" simplePos="0" relativeHeight="251653632" behindDoc="0" locked="0" layoutInCell="1" allowOverlap="1" wp14:anchorId="757712B8" wp14:editId="1948207D">
+              <wp:anchor distT="0" distB="0" distL="114300" distR="114300" simplePos="0" relativeHeight="251656192" behindDoc="0" locked="0" layoutInCell="1" allowOverlap="1" wp14:anchorId="757712B8" wp14:editId="1948207D">
                 <wp:simplePos x="0" y="0"/>
                 <wp:positionH relativeFrom="column">
                   <wp:posOffset>61540</wp:posOffset>
@@ -602,7 +612,7 @@
           </mc:Choice>
           <mc:Fallback>
             <w:pict>
-              <v:group w14:anchorId="48A15425" id="组合 33" o:spid="_x0000_s1026" style="position:absolute;left:0;text-align:left;margin-left:4.85pt;margin-top:21.7pt;width:351.4pt;height:3.55pt;flip:y;z-index:251653632" coordsize="6960,45" o:gfxdata="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">
+              <v:group w14:anchorId="12B9AC6D" id="组合 33" o:spid="_x0000_s1026" style="position:absolute;margin-left:4.85pt;margin-top:21.7pt;width:351.4pt;height:3.55pt;flip:y;z-index:251656192" coordsize="6960,45" o:gfxdata="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">
                 <v:rect id="Rectangle 48" o:spid="_x0000_s1027" style="position:absolute;width:6960;height:45;visibility:visible;mso-wrap-style:square;v-text-anchor:top" o:gfxdata="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" fillcolor="black" stroked="f"/>
               </v:group>
             </w:pict>
@@ -613,8 +623,8 @@
         <w:rPr>
           <w:color w:val="C0504D" w:themeColor="accent2"/>
           <w:w w:val="110"/>
-          <w:sz w:val="32"/>
-          <w:szCs w:val="32"/>
+          <w:sz w:val="28"/>
+          <w:szCs w:val="28"/>
         </w:rPr>
         <w:t>WORK</w:t>
       </w:r>
@@ -623,8 +633,8 @@
           <w:color w:val="C0504D" w:themeColor="accent2"/>
           <w:spacing w:val="-46"/>
           <w:w w:val="110"/>
-          <w:sz w:val="32"/>
-          <w:szCs w:val="32"/>
+          <w:sz w:val="28"/>
+          <w:szCs w:val="28"/>
         </w:rPr>
         <w:t xml:space="preserve"> </w:t>
       </w:r>
@@ -632,8 +642,8 @@
         <w:rPr>
           <w:color w:val="C0504D" w:themeColor="accent2"/>
           <w:w w:val="110"/>
-          <w:sz w:val="32"/>
-          <w:szCs w:val="32"/>
+          <w:sz w:val="28"/>
+          <w:szCs w:val="28"/>
         </w:rPr>
         <w:t>EXPERIENCE</w:t>
       </w:r>
@@ -641,15 +651,15 @@
         <w:rPr>
           <w:color w:val="C0504D" w:themeColor="accent2"/>
           <w:w w:val="110"/>
-          <w:sz w:val="32"/>
-          <w:szCs w:val="32"/>
+          <w:sz w:val="28"/>
+          <w:szCs w:val="28"/>
         </w:rPr>
         <w:t xml:space="preserve">                                                 </w:t>
       </w:r>
     </w:p>
     <w:p>
       <w:pPr>
-        <w:pStyle w:val="a4"/>
+        <w:pStyle w:val="BodyText"/>
         <w:spacing w:line="45" w:lineRule="exact"/>
         <w:ind w:left="0" w:right="-58"/>
         <w:rPr>
@@ -661,7 +671,7 @@
     </w:p>
     <w:p>
       <w:pPr>
-        <w:pStyle w:val="2"/>
+        <w:pStyle w:val="Heading2"/>
         <w:spacing w:before="109"/>
         <w:rPr>
           <w:rFonts w:ascii="Tahoma" w:eastAsiaTheme="minorEastAsia" w:hAnsi="Tahoma" w:cs="Tahoma"/>
@@ -682,8 +692,9 @@
           <w:sz w:val="22"/>
           <w:szCs w:val="22"/>
         </w:rPr>
-        <w:t xml:space="preserve">China </w:t>
-      </w:r>
+        <w:t>China Post Logistics (</w:t>
+      </w:r>
+      <w:proofErr w:type="gramStart"/>
       <w:r>
         <w:rPr>
           <w:rFonts w:ascii="Tahoma" w:eastAsia="Tahoma" w:hAnsi="Tahoma" w:cs="Tahoma"/>
@@ -693,54 +704,43 @@
           <w:sz w:val="22"/>
           <w:szCs w:val="22"/>
         </w:rPr>
-        <w:t>Post Logistics (Fujian)</w:t>
-      </w:r>
-    </w:p>
-    <w:p>
-      <w:pPr>
-        <w:pStyle w:val="2"/>
-        <w:spacing w:beforeLines="10" w:before="24"/>
-        <w:ind w:firstLine="44"/>
-        <w:rPr>
-          <w:rFonts w:eastAsiaTheme="minorEastAsia"/>
-          <w:sz w:val="22"/>
-          <w:szCs w:val="22"/>
-          <w:lang w:eastAsia="zh-CN"/>
-        </w:rPr>
-      </w:pPr>
-      <w:r>
-        <w:rPr>
-          <w:rFonts w:eastAsiaTheme="minorEastAsia" w:hint="eastAsia"/>
-          <w:spacing w:val="-1"/>
-          <w:sz w:val="22"/>
-          <w:szCs w:val="22"/>
-          <w:lang w:eastAsia="zh-CN"/>
-        </w:rPr>
-        <w:t>Junior Automation Engineer</w:t>
-      </w:r>
-    </w:p>
-    <w:p>
-      <w:pPr>
-        <w:pStyle w:val="a4"/>
-        <w:tabs>
-          <w:tab w:val="left" w:pos="4280"/>
-        </w:tabs>
-        <w:spacing w:beforeLines="10" w:before="24"/>
-        <w:ind w:left="155"/>
-        <w:rPr>
-          <w:rFonts w:eastAsiaTheme="minorEastAsia"/>
-          <w:lang w:eastAsia="zh-CN"/>
-        </w:rPr>
-      </w:pPr>
-      <w:bookmarkStart w:id="0" w:name="_Hlk169577962"/>
+        <w:t>Fujian)</w:t>
+      </w:r>
+      <w:r>
+        <w:rPr>
+          <w:rFonts w:ascii="Tahoma" w:eastAsiaTheme="minorEastAsia" w:hAnsi="Tahoma" w:cs="Tahoma" w:hint="eastAsia"/>
+          <w:b/>
+          <w:bCs/>
+          <w:w w:val="105"/>
+          <w:sz w:val="22"/>
+          <w:szCs w:val="22"/>
+          <w:lang w:eastAsia="zh-CN"/>
+        </w:rPr>
+        <w:t xml:space="preserve">   </w:t>
+      </w:r>
+      <w:proofErr w:type="gramEnd"/>
+      <w:r>
+        <w:rPr>
+          <w:rFonts w:ascii="Tahoma" w:eastAsiaTheme="minorEastAsia" w:hAnsi="Tahoma" w:cs="Tahoma" w:hint="eastAsia"/>
+          <w:b/>
+          <w:bCs/>
+          <w:w w:val="105"/>
+          <w:sz w:val="22"/>
+          <w:szCs w:val="22"/>
+          <w:lang w:eastAsia="zh-CN"/>
+        </w:rPr>
+        <w:t xml:space="preserve">             </w:t>
+      </w:r>
       <w:r>
         <w:rPr>
           <w:noProof/>
           <w:position w:val="-3"/>
+          <w:sz w:val="22"/>
+          <w:szCs w:val="22"/>
           <w:lang w:eastAsia="zh-CN"/>
         </w:rPr>
         <w:drawing>
-          <wp:inline distT="0" distB="0" distL="0" distR="0" wp14:anchorId="5A0172FA" wp14:editId="04A4C920">
+          <wp:inline distT="0" distB="0" distL="0" distR="0" wp14:anchorId="31A94465" wp14:editId="45B1B314">
             <wp:extent cx="120014" cy="142874"/>
             <wp:effectExtent l="0" t="0" r="0" b="0"/>
             <wp:docPr id="11" name="image6.png"/>
@@ -778,7 +778,8 @@
       <w:r>
         <w:rPr>
           <w:rFonts w:ascii="Times New Roman"/>
-          <w:sz w:val="20"/>
+          <w:sz w:val="22"/>
+          <w:szCs w:val="22"/>
         </w:rPr>
         <w:t xml:space="preserve"> </w:t>
       </w:r>
@@ -786,13 +787,16 @@
         <w:rPr>
           <w:rFonts w:ascii="Times New Roman"/>
           <w:spacing w:val="-18"/>
-          <w:sz w:val="20"/>
+          <w:sz w:val="22"/>
+          <w:szCs w:val="22"/>
         </w:rPr>
         <w:t xml:space="preserve"> </w:t>
       </w:r>
       <w:r>
         <w:rPr>
           <w:rFonts w:eastAsiaTheme="minorEastAsia" w:hint="eastAsia"/>
+          <w:sz w:val="22"/>
+          <w:szCs w:val="22"/>
           <w:lang w:eastAsia="zh-CN"/>
         </w:rPr>
         <w:t>May</w:t>
@@ -800,15 +804,23 @@
       <w:r>
         <w:rPr>
           <w:spacing w:val="-20"/>
-        </w:rPr>
-        <w:t xml:space="preserve"> </w:t>
-      </w:r>
-      <w:r>
+          <w:sz w:val="22"/>
+          <w:szCs w:val="22"/>
+        </w:rPr>
+        <w:t xml:space="preserve"> </w:t>
+      </w:r>
+      <w:r>
+        <w:rPr>
+          <w:sz w:val="22"/>
+          <w:szCs w:val="22"/>
+        </w:rPr>
         <w:t>202</w:t>
       </w:r>
       <w:r>
         <w:rPr>
           <w:rFonts w:eastAsiaTheme="minorEastAsia" w:hint="eastAsia"/>
+          <w:sz w:val="22"/>
+          <w:szCs w:val="22"/>
           <w:lang w:eastAsia="zh-CN"/>
         </w:rPr>
         <w:t>1</w:t>
@@ -816,36 +828,78 @@
       <w:r>
         <w:rPr>
           <w:spacing w:val="-19"/>
-        </w:rPr>
-        <w:t xml:space="preserve"> </w:t>
-      </w:r>
-      <w:r>
+          <w:sz w:val="22"/>
+          <w:szCs w:val="22"/>
+        </w:rPr>
+        <w:t xml:space="preserve"> </w:t>
+      </w:r>
+      <w:r>
+        <w:rPr>
+          <w:sz w:val="22"/>
+          <w:szCs w:val="22"/>
+        </w:rPr>
         <w:t>–</w:t>
       </w:r>
       <w:r>
         <w:rPr>
           <w:spacing w:val="-19"/>
+          <w:sz w:val="22"/>
+          <w:szCs w:val="22"/>
         </w:rPr>
         <w:t xml:space="preserve"> </w:t>
       </w:r>
       <w:r>
         <w:rPr>
           <w:rFonts w:eastAsiaTheme="minorEastAsia" w:hint="eastAsia"/>
+          <w:sz w:val="22"/>
+          <w:szCs w:val="22"/>
           <w:lang w:eastAsia="zh-CN"/>
         </w:rPr>
         <w:t>Jul 2021</w:t>
       </w:r>
-      <w:r>
-        <w:tab/>
+    </w:p>
+    <w:p>
+      <w:pPr>
+        <w:pStyle w:val="Heading2"/>
+        <w:spacing w:beforeLines="10" w:before="24"/>
+        <w:ind w:firstLine="44"/>
+        <w:rPr>
+          <w:rFonts w:eastAsiaTheme="minorEastAsia" w:hint="eastAsia"/>
+          <w:sz w:val="22"/>
+          <w:szCs w:val="22"/>
+          <w:lang w:eastAsia="zh-CN"/>
+        </w:rPr>
+      </w:pPr>
+      <w:r>
+        <w:rPr>
+          <w:rFonts w:eastAsiaTheme="minorEastAsia" w:hint="eastAsia"/>
+          <w:spacing w:val="-1"/>
+          <w:sz w:val="22"/>
+          <w:szCs w:val="22"/>
+          <w:lang w:eastAsia="zh-CN"/>
+        </w:rPr>
+        <w:t>Junior Automation Engineer</w:t>
+      </w:r>
+      <w:r>
+        <w:rPr>
+          <w:rFonts w:eastAsiaTheme="minorEastAsia" w:hint="eastAsia"/>
+          <w:spacing w:val="-1"/>
+          <w:sz w:val="22"/>
+          <w:szCs w:val="22"/>
+          <w:lang w:eastAsia="zh-CN"/>
+        </w:rPr>
+        <w:t xml:space="preserve">              </w:t>
       </w:r>
       <w:r>
         <w:rPr>
           <w:noProof/>
           <w:position w:val="-4"/>
+          <w:sz w:val="22"/>
+          <w:szCs w:val="22"/>
           <w:lang w:eastAsia="zh-CN"/>
         </w:rPr>
         <w:drawing>
-          <wp:inline distT="0" distB="0" distL="0" distR="0" wp14:anchorId="40C47E1B" wp14:editId="4D26B576">
+          <wp:inline distT="0" distB="0" distL="0" distR="0" wp14:anchorId="5BB1A661" wp14:editId="4948C90E">
             <wp:extent cx="102869" cy="143836"/>
             <wp:effectExtent l="0" t="0" r="0" b="0"/>
             <wp:docPr id="13" name="image7.png"/>
@@ -883,6 +937,8 @@
       <w:r>
         <w:rPr>
           <w:rFonts w:ascii="Times New Roman"/>
+          <w:sz w:val="22"/>
+          <w:szCs w:val="22"/>
         </w:rPr>
         <w:t xml:space="preserve"> </w:t>
       </w:r>
@@ -890,6 +946,8 @@
         <w:rPr>
           <w:rFonts w:ascii="Times New Roman"/>
           <w:spacing w:val="-18"/>
+          <w:sz w:val="22"/>
+          <w:szCs w:val="22"/>
         </w:rPr>
         <w:t xml:space="preserve"> </w:t>
       </w:r>
@@ -897,6 +955,8 @@
         <w:rPr>
           <w:rFonts w:eastAsiaTheme="minorEastAsia" w:hint="eastAsia"/>
           <w:w w:val="95"/>
+          <w:sz w:val="22"/>
+          <w:szCs w:val="22"/>
           <w:lang w:eastAsia="zh-CN"/>
         </w:rPr>
         <w:t>Xiamen</w:t>
@@ -904,6 +964,8 @@
       <w:r>
         <w:rPr>
           <w:w w:val="95"/>
+          <w:sz w:val="22"/>
+          <w:szCs w:val="22"/>
         </w:rPr>
         <w:t>,</w:t>
       </w:r>
@@ -911,6 +973,8 @@
         <w:rPr>
           <w:spacing w:val="14"/>
           <w:w w:val="95"/>
+          <w:sz w:val="22"/>
+          <w:szCs w:val="22"/>
         </w:rPr>
         <w:t xml:space="preserve"> </w:t>
       </w:r>
@@ -919,60 +983,99 @@
           <w:rFonts w:eastAsiaTheme="minorEastAsia" w:hint="eastAsia"/>
           <w:spacing w:val="14"/>
           <w:w w:val="95"/>
+          <w:sz w:val="22"/>
+          <w:szCs w:val="22"/>
           <w:lang w:eastAsia="zh-CN"/>
         </w:rPr>
         <w:t>Fujian, China</w:t>
       </w:r>
+      <w:bookmarkStart w:id="0" w:name="_Hlk169577962"/>
     </w:p>
     <w:bookmarkEnd w:id="0"/>
     <w:p>
       <w:pPr>
-        <w:pStyle w:val="a4"/>
+        <w:pStyle w:val="Heading2"/>
         <w:spacing w:before="60"/>
-        <w:ind w:left="113"/>
+        <w:ind w:left="155"/>
         <w:jc w:val="both"/>
         <w:rPr>
-          <w:rFonts w:eastAsiaTheme="minorEastAsia"/>
-          <w:sz w:val="19"/>
-          <w:szCs w:val="19"/>
-          <w:lang w:eastAsia="zh-CN"/>
-        </w:rPr>
-      </w:pPr>
-      <w:r>
-        <w:rPr>
-          <w:sz w:val="19"/>
-          <w:szCs w:val="19"/>
-        </w:rPr>
-        <w:t xml:space="preserve">Assisted with troubleshooting; </w:t>
-      </w:r>
-      <w:r>
-        <w:rPr>
-          <w:sz w:val="19"/>
-          <w:szCs w:val="19"/>
-        </w:rPr>
-        <w:t xml:space="preserve">Enhanced OCR for mail barcodes by introducing machine learning for low-accuracy cases, including damaged and blurry </w:t>
-      </w:r>
-      <w:r>
-        <w:rPr>
-          <w:sz w:val="19"/>
-          <w:szCs w:val="19"/>
-        </w:rPr>
-        <w:t>images. Generated process models using the Uibot framework and Python. Developed and debugged RPA scripts, optimized performance, and implemented new features.</w:t>
-      </w:r>
-    </w:p>
-    <w:p>
-      <w:pPr>
-        <w:pStyle w:val="2"/>
-        <w:spacing w:before="160"/>
-        <w:ind w:left="113"/>
-        <w:rPr>
-          <w:rFonts w:ascii="Tahoma" w:eastAsiaTheme="minorEastAsia" w:hAnsi="Tahoma" w:cs="Tahoma"/>
-          <w:b/>
-          <w:bCs/>
+          <w:sz w:val="18"/>
+          <w:szCs w:val="18"/>
+        </w:rPr>
+      </w:pPr>
+      <w:r>
+        <w:rPr>
+          <w:sz w:val="18"/>
+          <w:szCs w:val="18"/>
+        </w:rPr>
+        <w:t>Improved OCR accuracy by 30% for mail barcode recognition through the introduction of machine learning algorithms, addressing low-quality images such as damaged or blurry barcodes.</w:t>
+      </w:r>
+    </w:p>
+    <w:p>
+      <w:pPr>
+        <w:pStyle w:val="Heading2"/>
+        <w:spacing w:before="60"/>
+        <w:ind w:left="155"/>
+        <w:jc w:val="both"/>
+        <w:rPr>
+          <w:sz w:val="18"/>
+          <w:szCs w:val="18"/>
+        </w:rPr>
+      </w:pPr>
+      <w:r>
+        <w:rPr>
+          <w:sz w:val="18"/>
+          <w:szCs w:val="18"/>
+        </w:rPr>
+        <w:t xml:space="preserve">Developed and debugged RPA scripts using the </w:t>
+      </w:r>
+      <w:proofErr w:type="spellStart"/>
+      <w:r>
+        <w:rPr>
+          <w:sz w:val="18"/>
+          <w:szCs w:val="18"/>
+        </w:rPr>
+        <w:t>Uibot</w:t>
+      </w:r>
+      <w:proofErr w:type="spellEnd"/>
+      <w:r>
+        <w:rPr>
+          <w:sz w:val="18"/>
+          <w:szCs w:val="18"/>
+        </w:rPr>
+        <w:t xml:space="preserve"> framework and Python, which enhanced operational efficiency by 25%, leading to faster processing of mail-related tasks.</w:t>
+      </w:r>
+    </w:p>
+    <w:p>
+      <w:pPr>
+        <w:pStyle w:val="Heading2"/>
+        <w:spacing w:before="60"/>
+        <w:ind w:left="155"/>
+        <w:jc w:val="both"/>
+        <w:rPr>
+          <w:rFonts w:eastAsiaTheme="minorEastAsia" w:hint="eastAsia"/>
+          <w:sz w:val="18"/>
+          <w:szCs w:val="18"/>
+          <w:lang w:eastAsia="zh-CN"/>
+        </w:rPr>
+      </w:pPr>
+      <w:r>
+        <w:rPr>
+          <w:sz w:val="18"/>
+          <w:szCs w:val="18"/>
+        </w:rPr>
+        <w:t>Created process models to automate routine tasks, significantly reducing manual interventions and streamlining workflows.</w:t>
+      </w:r>
+    </w:p>
+    <w:p>
+      <w:pPr>
+        <w:pStyle w:val="Heading2"/>
+        <w:spacing w:before="109"/>
+        <w:rPr>
+          <w:rFonts w:ascii="Tahoma" w:eastAsia="Tahoma" w:hAnsi="Tahoma" w:cs="Tahoma"/>
           <w:w w:val="105"/>
           <w:sz w:val="22"/>
           <w:szCs w:val="22"/>
-          <w:lang w:eastAsia="zh-CN"/>
         </w:rPr>
       </w:pPr>
       <w:r>
@@ -984,53 +1087,68 @@
           <w:sz w:val="22"/>
           <w:szCs w:val="22"/>
         </w:rPr>
-        <w:t>China Mobile.</w:t>
-      </w:r>
-    </w:p>
-    <w:p>
-      <w:pPr>
-        <w:pStyle w:val="2"/>
-        <w:spacing w:beforeLines="10" w:before="24"/>
-        <w:ind w:firstLine="44"/>
-        <w:rPr>
-          <w:rFonts w:eastAsiaTheme="minorEastAsia"/>
-          <w:sz w:val="22"/>
-          <w:szCs w:val="22"/>
-          <w:lang w:eastAsia="zh-CN"/>
-        </w:rPr>
-      </w:pPr>
-      <w:r>
-        <w:rPr>
-          <w:rFonts w:eastAsiaTheme="minorEastAsia" w:hint="eastAsia"/>
-          <w:spacing w:val="-1"/>
-          <w:sz w:val="22"/>
-          <w:szCs w:val="22"/>
-          <w:lang w:eastAsia="zh-CN"/>
-        </w:rPr>
-        <w:t>Junior Data Analyst</w:t>
-      </w:r>
-    </w:p>
-    <w:p>
-      <w:pPr>
-        <w:pStyle w:val="a4"/>
-        <w:tabs>
-          <w:tab w:val="left" w:pos="4280"/>
-        </w:tabs>
-        <w:spacing w:beforeLines="10" w:before="24"/>
-        <w:ind w:left="155"/>
-        <w:rPr>
-          <w:rFonts w:eastAsiaTheme="minorEastAsia"/>
-          <w:lang w:eastAsia="zh-CN"/>
-        </w:rPr>
-      </w:pPr>
-      <w:r>
-        <w:rPr>
-          <w:noProof/>
-          <w:position w:val="-3"/>
-          <w:lang w:eastAsia="zh-CN"/>
+        <w:t>China Mobile</w:t>
+      </w:r>
+      <w:r>
+        <w:rPr>
+          <w:rFonts w:ascii="Tahoma" w:eastAsiaTheme="minorEastAsia" w:hAnsi="Tahoma" w:cs="Tahoma" w:hint="eastAsia"/>
+          <w:b/>
+          <w:bCs/>
+          <w:w w:val="105"/>
+          <w:sz w:val="22"/>
+          <w:szCs w:val="22"/>
+          <w:lang w:eastAsia="zh-CN"/>
+        </w:rPr>
+        <w:t xml:space="preserve"> </w:t>
+      </w:r>
+      <w:r>
+        <w:rPr>
+          <w:rFonts w:ascii="Tahoma" w:eastAsia="Tahoma" w:hAnsi="Tahoma" w:cs="Tahoma" w:hint="eastAsia"/>
+          <w:b/>
+          <w:bCs/>
+          <w:w w:val="105"/>
+          <w:sz w:val="22"/>
+          <w:szCs w:val="22"/>
+        </w:rPr>
+        <w:t xml:space="preserve">                                  </w:t>
+      </w:r>
+      <w:r>
+        <w:rPr>
+          <w:rFonts w:ascii="Tahoma" w:eastAsia="Tahoma" w:hAnsi="Tahoma" w:cs="Tahoma" w:hint="eastAsia"/>
+          <w:w w:val="105"/>
+          <w:sz w:val="22"/>
+          <w:szCs w:val="22"/>
+        </w:rPr>
+        <w:t xml:space="preserve">   </w:t>
+      </w:r>
+      <w:r>
+        <w:rPr>
+          <w:rFonts w:ascii="Tahoma" w:eastAsiaTheme="minorEastAsia" w:hAnsi="Tahoma" w:cs="Tahoma" w:hint="eastAsia"/>
+          <w:w w:val="105"/>
+          <w:sz w:val="22"/>
+          <w:szCs w:val="22"/>
+          <w:lang w:eastAsia="zh-CN"/>
+        </w:rPr>
+        <w:t xml:space="preserve">    </w:t>
+      </w:r>
+      <w:r>
+        <w:rPr>
+          <w:rFonts w:ascii="Tahoma" w:eastAsia="Tahoma" w:hAnsi="Tahoma" w:cs="Tahoma" w:hint="eastAsia"/>
+          <w:w w:val="105"/>
+          <w:sz w:val="22"/>
+          <w:szCs w:val="22"/>
+        </w:rPr>
+        <w:t xml:space="preserve">  </w:t>
+      </w:r>
+      <w:r>
+        <w:rPr>
+          <w:rFonts w:ascii="Tahoma" w:eastAsia="Tahoma" w:hAnsi="Tahoma" w:cs="Tahoma"/>
+          <w:w w:val="105"/>
+          <w:sz w:val="22"/>
+          <w:szCs w:val="22"/>
         </w:rPr>
         <w:drawing>
-          <wp:inline distT="0" distB="0" distL="0" distR="0" wp14:anchorId="7D0E8E4A" wp14:editId="3275B015">
+          <wp:inline distT="0" distB="0" distL="0" distR="0" wp14:anchorId="3C2B0925" wp14:editId="5A0A9EE4">
             <wp:extent cx="120014" cy="142874"/>
             <wp:effectExtent l="0" t="0" r="0" b="0"/>
             <wp:docPr id="971711903" name="image6.png"/>
@@ -1067,75 +1185,117 @@
       </w:r>
       <w:r>
         <w:rPr>
-          <w:rFonts w:ascii="Times New Roman"/>
-          <w:sz w:val="20"/>
-        </w:rPr>
-        <w:t xml:space="preserve"> </w:t>
-      </w:r>
-      <w:r>
-        <w:rPr>
-          <w:rFonts w:ascii="Times New Roman"/>
-          <w:spacing w:val="-18"/>
-          <w:sz w:val="20"/>
-        </w:rPr>
-        <w:t xml:space="preserve"> </w:t>
-      </w:r>
-      <w:r>
-        <w:rPr>
-          <w:rFonts w:eastAsiaTheme="minorEastAsia" w:hint="eastAsia"/>
-          <w:lang w:eastAsia="zh-CN"/>
+          <w:rFonts w:ascii="Tahoma" w:eastAsia="Tahoma" w:hAnsi="Tahoma" w:cs="Tahoma"/>
+          <w:w w:val="105"/>
+          <w:sz w:val="22"/>
+          <w:szCs w:val="22"/>
+        </w:rPr>
+        <w:t xml:space="preserve">  </w:t>
+      </w:r>
+      <w:r>
+        <w:rPr>
+          <w:rFonts w:ascii="Tahoma" w:eastAsia="Tahoma" w:hAnsi="Tahoma" w:cs="Tahoma" w:hint="eastAsia"/>
+          <w:w w:val="105"/>
+          <w:sz w:val="22"/>
+          <w:szCs w:val="22"/>
         </w:rPr>
         <w:t>May</w:t>
       </w:r>
       <w:r>
         <w:rPr>
-          <w:spacing w:val="-20"/>
-        </w:rPr>
-        <w:t xml:space="preserve"> </w:t>
-      </w:r>
-      <w:r>
-        <w:t>202</w:t>
-      </w:r>
-      <w:r>
-        <w:rPr>
-          <w:rFonts w:eastAsiaTheme="minorEastAsia" w:hint="eastAsia"/>
-          <w:lang w:eastAsia="zh-CN"/>
+          <w:rFonts w:ascii="Tahoma" w:eastAsia="Tahoma" w:hAnsi="Tahoma" w:cs="Tahoma"/>
+          <w:w w:val="105"/>
+          <w:sz w:val="22"/>
+          <w:szCs w:val="22"/>
+        </w:rPr>
+        <w:t xml:space="preserve"> 202</w:t>
+      </w:r>
+      <w:r>
+        <w:rPr>
+          <w:rFonts w:ascii="Tahoma" w:eastAsia="Tahoma" w:hAnsi="Tahoma" w:cs="Tahoma" w:hint="eastAsia"/>
+          <w:w w:val="105"/>
+          <w:sz w:val="22"/>
+          <w:szCs w:val="22"/>
         </w:rPr>
         <w:t>0</w:t>
       </w:r>
       <w:r>
         <w:rPr>
-          <w:spacing w:val="-19"/>
-        </w:rPr>
-        <w:t xml:space="preserve"> </w:t>
-      </w:r>
-      <w:r>
-        <w:t>–</w:t>
-      </w:r>
-      <w:r>
-        <w:rPr>
-          <w:spacing w:val="-19"/>
-        </w:rPr>
-        <w:t xml:space="preserve"> </w:t>
-      </w:r>
-      <w:r>
-        <w:rPr>
-          <w:rFonts w:eastAsiaTheme="minorEastAsia" w:hint="eastAsia"/>
-          <w:lang w:eastAsia="zh-CN"/>
+          <w:rFonts w:ascii="Tahoma" w:eastAsia="Tahoma" w:hAnsi="Tahoma" w:cs="Tahoma"/>
+          <w:w w:val="105"/>
+          <w:sz w:val="22"/>
+          <w:szCs w:val="22"/>
+        </w:rPr>
+        <w:t xml:space="preserve"> – </w:t>
+      </w:r>
+      <w:r>
+        <w:rPr>
+          <w:rFonts w:ascii="Tahoma" w:eastAsia="Tahoma" w:hAnsi="Tahoma" w:cs="Tahoma" w:hint="eastAsia"/>
+          <w:w w:val="105"/>
+          <w:sz w:val="22"/>
+          <w:szCs w:val="22"/>
         </w:rPr>
         <w:t>Jul 2020</w:t>
       </w:r>
-      <w:r>
-        <w:tab/>
-      </w:r>
-      <w:r>
-        <w:rPr>
-          <w:noProof/>
-          <w:position w:val="-4"/>
-          <w:lang w:eastAsia="zh-CN"/>
+    </w:p>
+    <w:p>
+      <w:pPr>
+        <w:pStyle w:val="Heading2"/>
+        <w:spacing w:before="109"/>
+        <w:ind w:firstLine="2"/>
+        <w:rPr>
+          <w:rFonts w:ascii="Tahoma" w:eastAsia="Tahoma" w:hAnsi="Tahoma" w:cs="Tahoma" w:hint="eastAsia"/>
+          <w:w w:val="105"/>
+          <w:sz w:val="22"/>
+          <w:szCs w:val="22"/>
+        </w:rPr>
+      </w:pPr>
+      <w:r>
+        <w:rPr>
+          <w:rFonts w:ascii="Tahoma" w:eastAsia="Tahoma" w:hAnsi="Tahoma" w:cs="Tahoma" w:hint="eastAsia"/>
+          <w:w w:val="105"/>
+          <w:sz w:val="22"/>
+          <w:szCs w:val="22"/>
+        </w:rPr>
+        <w:t>Junior Data Analyst</w:t>
+      </w:r>
+      <w:r>
+        <w:rPr>
+          <w:rFonts w:ascii="Tahoma" w:eastAsia="Tahoma" w:hAnsi="Tahoma" w:cs="Tahoma" w:hint="eastAsia"/>
+          <w:w w:val="105"/>
+          <w:sz w:val="22"/>
+          <w:szCs w:val="22"/>
+        </w:rPr>
+        <w:t xml:space="preserve">                         </w:t>
+      </w:r>
+      <w:r>
+        <w:rPr>
+          <w:rFonts w:ascii="Tahoma" w:eastAsiaTheme="minorEastAsia" w:hAnsi="Tahoma" w:cs="Tahoma" w:hint="eastAsia"/>
+          <w:w w:val="105"/>
+          <w:sz w:val="22"/>
+          <w:szCs w:val="22"/>
+          <w:lang w:eastAsia="zh-CN"/>
+        </w:rPr>
+        <w:t xml:space="preserve">       </w:t>
+      </w:r>
+      <w:r>
+        <w:rPr>
+          <w:rFonts w:ascii="Tahoma" w:eastAsia="Tahoma" w:hAnsi="Tahoma" w:cs="Tahoma" w:hint="eastAsia"/>
+          <w:w w:val="105"/>
+          <w:sz w:val="22"/>
+          <w:szCs w:val="22"/>
+        </w:rPr>
+        <w:t xml:space="preserve">  </w:t>
+      </w:r>
+      <w:r>
+        <w:rPr>
+          <w:rFonts w:ascii="Tahoma" w:eastAsia="Tahoma" w:hAnsi="Tahoma" w:cs="Tahoma"/>
+          <w:w w:val="105"/>
+          <w:sz w:val="22"/>
+          <w:szCs w:val="22"/>
         </w:rPr>
         <w:drawing>
-          <wp:inline distT="0" distB="0" distL="0" distR="0" wp14:anchorId="67F0F190" wp14:editId="21701CA6">
+          <wp:inline distT="0" distB="0" distL="0" distR="0" wp14:anchorId="4036D090" wp14:editId="11EBEA86">
             <wp:extent cx="102869" cy="143836"/>
             <wp:effectExtent l="0" t="0" r="0" b="0"/>
             <wp:docPr id="2106718714" name="image7.png"/>
@@ -1172,857 +1332,137 @@
       </w:r>
       <w:r>
         <w:rPr>
-          <w:rFonts w:ascii="Times New Roman"/>
-        </w:rPr>
-        <w:t xml:space="preserve"> </w:t>
-      </w:r>
-      <w:r>
-        <w:rPr>
-          <w:rFonts w:ascii="Times New Roman"/>
-          <w:spacing w:val="-18"/>
-        </w:rPr>
-        <w:t xml:space="preserve"> </w:t>
-      </w:r>
-      <w:r>
-        <w:rPr>
-          <w:rFonts w:eastAsiaTheme="minorEastAsia" w:hint="eastAsia"/>
-          <w:w w:val="95"/>
-          <w:lang w:eastAsia="zh-CN"/>
+          <w:rFonts w:ascii="Tahoma" w:eastAsia="Tahoma" w:hAnsi="Tahoma" w:cs="Tahoma"/>
+          <w:w w:val="105"/>
+          <w:sz w:val="22"/>
+          <w:szCs w:val="22"/>
+        </w:rPr>
+        <w:t xml:space="preserve">  </w:t>
+      </w:r>
+      <w:r>
+        <w:rPr>
+          <w:rFonts w:ascii="Tahoma" w:eastAsia="Tahoma" w:hAnsi="Tahoma" w:cs="Tahoma" w:hint="eastAsia"/>
+          <w:w w:val="105"/>
+          <w:sz w:val="22"/>
+          <w:szCs w:val="22"/>
         </w:rPr>
         <w:t>Xiamen</w:t>
       </w:r>
       <w:r>
         <w:rPr>
-          <w:w w:val="95"/>
-        </w:rPr>
-        <w:t>,</w:t>
-      </w:r>
-      <w:r>
-        <w:rPr>
-          <w:spacing w:val="14"/>
-          <w:w w:val="95"/>
-        </w:rPr>
-        <w:t xml:space="preserve"> </w:t>
-      </w:r>
-      <w:r>
-        <w:rPr>
-          <w:rFonts w:eastAsiaTheme="minorEastAsia" w:hint="eastAsia"/>
-          <w:spacing w:val="14"/>
-          <w:w w:val="95"/>
-          <w:lang w:eastAsia="zh-CN"/>
+          <w:rFonts w:ascii="Tahoma" w:eastAsia="Tahoma" w:hAnsi="Tahoma" w:cs="Tahoma"/>
+          <w:w w:val="105"/>
+          <w:sz w:val="22"/>
+          <w:szCs w:val="22"/>
+        </w:rPr>
+        <w:t xml:space="preserve">, </w:t>
+      </w:r>
+      <w:r>
+        <w:rPr>
+          <w:rFonts w:ascii="Tahoma" w:eastAsia="Tahoma" w:hAnsi="Tahoma" w:cs="Tahoma" w:hint="eastAsia"/>
+          <w:w w:val="105"/>
+          <w:sz w:val="22"/>
+          <w:szCs w:val="22"/>
         </w:rPr>
         <w:t>Fujian, China</w:t>
       </w:r>
     </w:p>
     <w:p>
       <w:pPr>
-        <w:pStyle w:val="2"/>
+        <w:pStyle w:val="Heading2"/>
         <w:spacing w:before="60"/>
         <w:ind w:left="113"/>
         <w:jc w:val="both"/>
         <w:rPr>
-          <w:rFonts w:eastAsiaTheme="minorEastAsia"/>
-          <w:sz w:val="19"/>
-          <w:szCs w:val="19"/>
-          <w:lang w:eastAsia="zh-CN"/>
-        </w:rPr>
-      </w:pPr>
-      <w:r>
-        <w:rPr>
-          <w:sz w:val="19"/>
-          <w:szCs w:val="19"/>
-        </w:rPr>
-        <w:t>D</w:t>
-      </w:r>
-      <w:r>
-        <w:rPr>
-          <w:sz w:val="19"/>
-          <w:szCs w:val="19"/>
-        </w:rPr>
-        <w:t xml:space="preserve">eveloped a rapid identification process for potential fraud using Python for data crawling and processing. Captured platform data with Python crawlers, compared it with existing data in Excel to identify abnormal features, and verified results using Python. </w:t>
-      </w:r>
-      <w:r>
-        <w:rPr>
-          <w:sz w:val="19"/>
-          <w:szCs w:val="19"/>
-        </w:rPr>
-        <w:t>Enhanced operational efficiency by 50% through the implementation of data visualization techniques, significantly reducing reliance on manual data comparison.</w:t>
-      </w:r>
-      <w:r>
-        <w:rPr>
-          <w:sz w:val="19"/>
-          <w:szCs w:val="19"/>
-        </w:rPr>
-        <w:t xml:space="preserve"> </w:t>
-      </w:r>
-    </w:p>
-    <w:p>
-      <w:pPr>
-        <w:pStyle w:val="2"/>
+          <w:sz w:val="18"/>
+          <w:szCs w:val="18"/>
+        </w:rPr>
+      </w:pPr>
+      <w:r>
+        <w:rPr>
+          <w:sz w:val="18"/>
+          <w:szCs w:val="18"/>
+        </w:rPr>
+        <w:t>Spearheaded a fraud detection system that improved detection speed by 50%, using Python to process, and analyze large volumes of platform data.</w:t>
+      </w:r>
+    </w:p>
+    <w:p>
+      <w:pPr>
+        <w:pStyle w:val="Heading2"/>
         <w:spacing w:before="60"/>
         <w:ind w:left="113"/>
         <w:jc w:val="both"/>
         <w:rPr>
-          <w:rFonts w:eastAsiaTheme="minorEastAsia"/>
-          <w:sz w:val="19"/>
-          <w:szCs w:val="19"/>
-          <w:lang w:eastAsia="zh-CN"/>
-        </w:rPr>
-      </w:pPr>
-    </w:p>
-    <w:p>
-      <w:pPr>
-        <w:pStyle w:val="1"/>
-        <w:spacing w:before="102"/>
-        <w:rPr>
-          <w:rFonts w:eastAsiaTheme="minorEastAsia"/>
+          <w:sz w:val="18"/>
+          <w:szCs w:val="18"/>
+        </w:rPr>
+      </w:pPr>
+      <w:r>
+        <w:rPr>
+          <w:sz w:val="18"/>
+          <w:szCs w:val="18"/>
+        </w:rPr>
+        <w:t>Reduced manual data comparison time by 30% by developing automated data visualization tools in Python, enabling faster identification of anomalies and operational inefficiencies.</w:t>
+      </w:r>
+    </w:p>
+    <w:p>
+      <w:pPr>
+        <w:pStyle w:val="Heading2"/>
+        <w:spacing w:before="60"/>
+        <w:ind w:left="113"/>
+        <w:jc w:val="both"/>
+        <w:rPr>
+          <w:rFonts w:eastAsiaTheme="minorEastAsia" w:hint="eastAsia"/>
+          <w:sz w:val="18"/>
+          <w:szCs w:val="18"/>
+          <w:lang w:eastAsia="zh-CN"/>
+        </w:rPr>
+      </w:pPr>
+      <w:r>
+        <w:rPr>
+          <w:sz w:val="18"/>
+          <w:szCs w:val="18"/>
+        </w:rPr>
+        <w:t>Developed Python crawlers to gather data and used Excel for manual verification, significantly improving data reliability and reducing human errors by 20%.</w:t>
+      </w:r>
+    </w:p>
+    <w:p>
+      <w:pPr>
+        <w:pStyle w:val="BodyText"/>
+        <w:spacing w:before="58"/>
+        <w:ind w:left="0" w:firstLine="113"/>
+        <w:jc w:val="both"/>
+        <w:rPr>
+          <w:rFonts w:ascii="Trebuchet MS" w:eastAsiaTheme="minorEastAsia" w:hAnsi="Trebuchet MS"/>
+          <w:b/>
           <w:color w:val="C0504D" w:themeColor="accent2"/>
-          <w:sz w:val="32"/>
-          <w:szCs w:val="32"/>
-          <w:lang w:eastAsia="zh-CN"/>
-        </w:rPr>
-      </w:pPr>
-      <w:r>
-        <w:rPr>
-          <w:rFonts w:eastAsiaTheme="minorEastAsia" w:hint="eastAsia"/>
-          <w:color w:val="C0504D" w:themeColor="accent2"/>
-          <w:w w:val="110"/>
-          <w:sz w:val="32"/>
-          <w:szCs w:val="32"/>
-          <w:lang w:eastAsia="zh-CN"/>
-        </w:rPr>
-        <w:t>P</w:t>
-      </w:r>
-      <w:r>
-        <w:rPr>
-          <w:rFonts w:eastAsiaTheme="minorEastAsia"/>
-          <w:color w:val="C0504D" w:themeColor="accent2"/>
-          <w:w w:val="110"/>
-          <w:sz w:val="32"/>
-          <w:szCs w:val="32"/>
-          <w:lang w:eastAsia="zh-CN"/>
-        </w:rPr>
-        <w:t>ROJECT</w:t>
-      </w:r>
-    </w:p>
-    <w:p>
-      <w:pPr>
-        <w:pStyle w:val="a4"/>
-        <w:spacing w:line="45" w:lineRule="exact"/>
-        <w:ind w:left="115" w:right="-58"/>
-        <w:rPr>
-          <w:rFonts w:ascii="Trebuchet MS" w:eastAsiaTheme="minorEastAsia"/>
-          <w:sz w:val="4"/>
-          <w:lang w:eastAsia="zh-CN"/>
-        </w:rPr>
-      </w:pPr>
-      <w:r>
-        <w:rPr>
-          <w:rFonts w:ascii="Trebuchet MS"/>
+          <w:sz w:val="28"/>
+          <w:szCs w:val="28"/>
+          <w:lang w:eastAsia="zh-CN"/>
+        </w:rPr>
+      </w:pPr>
+      <w:r>
+        <w:rPr>
+          <w:b/>
           <w:noProof/>
-          <w:sz w:val="4"/>
+          <w:sz w:val="28"/>
+          <w:szCs w:val="28"/>
           <w:lang w:eastAsia="zh-CN"/>
         </w:rPr>
         <mc:AlternateContent>
           <mc:Choice Requires="wpg">
             <w:drawing>
-              <wp:inline distT="0" distB="0" distL="0" distR="0" wp14:anchorId="69146CFB" wp14:editId="0D3F485E">
-                <wp:extent cx="4449170" cy="45719"/>
-                <wp:effectExtent l="0" t="0" r="8890" b="0"/>
-                <wp:docPr id="31" name="组合 31"/>
-                <wp:cNvGraphicFramePr>
-                  <a:graphicFrameLocks xmlns:a="http://schemas.openxmlformats.org/drawingml/2006/main"/>
-                </wp:cNvGraphicFramePr>
-                <a:graphic xmlns:a="http://schemas.openxmlformats.org/drawingml/2006/main">
-                  <a:graphicData uri="http://schemas.microsoft.com/office/word/2010/wordprocessingGroup">
-                    <wpg:wgp>
-                      <wpg:cNvGrpSpPr>
-                        <a:grpSpLocks/>
-                      </wpg:cNvGrpSpPr>
-                      <wpg:grpSpPr bwMode="auto">
-                        <a:xfrm>
-                          <a:off x="0" y="0"/>
-                          <a:ext cx="4449170" cy="45719"/>
-                          <a:chOff x="0" y="0"/>
-                          <a:chExt cx="6960" cy="45"/>
-                        </a:xfrm>
-                      </wpg:grpSpPr>
-                      <wps:wsp>
-                        <wps:cNvPr id="32" name="Rectangle 48"/>
-                        <wps:cNvSpPr>
-                          <a:spLocks noChangeArrowheads="1"/>
-                        </wps:cNvSpPr>
-                        <wps:spPr bwMode="auto">
-                          <a:xfrm>
-                            <a:off x="0" y="0"/>
-                            <a:ext cx="6960" cy="45"/>
-                          </a:xfrm>
-                          <a:prstGeom prst="rect">
-                            <a:avLst/>
-                          </a:prstGeom>
-                          <a:solidFill>
-                            <a:srgbClr val="000000"/>
-                          </a:solidFill>
-                          <a:ln>
-                            <a:noFill/>
-                          </a:ln>
-                          <a:extLst>
-                            <a:ext uri="{91240B29-F687-4F45-9708-019B960494DF}">
-                              <a14:hiddenLine xmlns:a14="http://schemas.microsoft.com/office/drawing/2010/main" w="9525">
-                                <a:solidFill>
-                                  <a:srgbClr val="000000"/>
-                                </a:solidFill>
-                                <a:miter lim="800000"/>
-                                <a:headEnd/>
-                                <a:tailEnd/>
-                              </a14:hiddenLine>
-                            </a:ext>
-                          </a:extLst>
-                        </wps:spPr>
-                        <wps:bodyPr rot="0" vert="horz" wrap="square" lIns="91440" tIns="45720" rIns="91440" bIns="45720" anchor="t" anchorCtr="0" upright="1">
-                          <a:noAutofit/>
-                        </wps:bodyPr>
-                      </wps:wsp>
-                    </wpg:wgp>
-                  </a:graphicData>
-                </a:graphic>
-              </wp:inline>
-            </w:drawing>
-          </mc:Choice>
-          <mc:Fallback>
-            <w:pict>
-              <v:group w14:anchorId="6B657DD1" id="组合 31" o:spid="_x0000_s1026" style="width:350.35pt;height:3.6pt;mso-position-horizontal-relative:char;mso-position-vertical-relative:line" coordsize="6960,45" o:gfxdata="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">
-                <v:rect id="Rectangle 48" o:spid="_x0000_s1027" style="position:absolute;width:6960;height:45;visibility:visible;mso-wrap-style:square;v-text-anchor:top" o:gfxdata="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" fillcolor="black" stroked="f"/>
-                <w10:anchorlock/>
-              </v:group>
-            </w:pict>
-          </mc:Fallback>
-        </mc:AlternateContent>
-      </w:r>
-    </w:p>
-    <w:p>
-      <w:pPr>
-        <w:pStyle w:val="a4"/>
-        <w:tabs>
-          <w:tab w:val="left" w:pos="4280"/>
-        </w:tabs>
-        <w:spacing w:before="89"/>
-        <w:ind w:left="155"/>
-        <w:rPr>
-          <w:rFonts w:ascii="Tahoma" w:eastAsiaTheme="minorEastAsia" w:hAnsi="Tahoma" w:cs="Tahoma"/>
-          <w:b/>
-          <w:bCs/>
-          <w:w w:val="105"/>
-          <w:lang w:eastAsia="zh-CN"/>
-        </w:rPr>
-      </w:pPr>
-      <w:hyperlink r:id="rId17" w:history="1">
-        <w:r>
-          <w:rPr>
-            <w:rStyle w:val="a8"/>
-            <w:rFonts w:ascii="Tahoma" w:eastAsia="Tahoma" w:hAnsi="Tahoma" w:cs="Tahoma"/>
-            <w:b/>
-            <w:bCs/>
-            <w:w w:val="105"/>
-          </w:rPr>
-          <w:t>AI-Based Store Search App</w:t>
-        </w:r>
-      </w:hyperlink>
-      <w:r>
-        <w:rPr>
-          <w:rFonts w:ascii="Tahoma" w:eastAsia="Tahoma" w:hAnsi="Tahoma" w:cs="Tahoma"/>
-          <w:b/>
-          <w:bCs/>
-          <w:w w:val="105"/>
-        </w:rPr>
-        <w:t xml:space="preserve"> </w:t>
-      </w:r>
-    </w:p>
-    <w:p>
-      <w:pPr>
-        <w:pStyle w:val="a4"/>
-        <w:tabs>
-          <w:tab w:val="left" w:pos="4280"/>
-        </w:tabs>
-        <w:spacing w:before="89"/>
-        <w:ind w:left="0" w:right="300" w:firstLineChars="50" w:firstLine="110"/>
-        <w:jc w:val="right"/>
-        <w:rPr>
-          <w:rFonts w:eastAsiaTheme="minorEastAsia"/>
-          <w:lang w:eastAsia="zh-CN"/>
-        </w:rPr>
-      </w:pPr>
-      <w:r>
-        <w:rPr>
-          <w:noProof/>
-          <w:position w:val="-3"/>
-          <w:lang w:eastAsia="zh-CN"/>
-        </w:rPr>
-        <w:drawing>
-          <wp:inline distT="0" distB="0" distL="0" distR="0" wp14:anchorId="130B7138" wp14:editId="39031BFB">
-            <wp:extent cx="120014" cy="142874"/>
-            <wp:effectExtent l="0" t="0" r="0" b="0"/>
-            <wp:docPr id="115289509" name="image6.png"/>
-            <wp:cNvGraphicFramePr>
-              <a:graphicFrameLocks xmlns:a="http://schemas.openxmlformats.org/drawingml/2006/main" noChangeAspect="1"/>
-            </wp:cNvGraphicFramePr>
-            <a:graphic xmlns:a="http://schemas.openxmlformats.org/drawingml/2006/main">
-              <a:graphicData uri="http://schemas.openxmlformats.org/drawingml/2006/picture">
-                <pic:pic xmlns:pic="http://schemas.openxmlformats.org/drawingml/2006/picture">
-                  <pic:nvPicPr>
-                    <pic:cNvPr id="12" name="image6.png"/>
-                    <pic:cNvPicPr/>
-                  </pic:nvPicPr>
-                  <pic:blipFill>
-                    <a:blip r:embed="rId15" cstate="print"/>
-                    <a:stretch>
-                      <a:fillRect/>
-                    </a:stretch>
-                  </pic:blipFill>
-                  <pic:spPr>
-                    <a:xfrm>
-                      <a:off x="0" y="0"/>
-                      <a:ext cx="120014" cy="142874"/>
-                    </a:xfrm>
-                    <a:prstGeom prst="rect">
-                      <a:avLst/>
-                    </a:prstGeom>
-                  </pic:spPr>
-                </pic:pic>
-              </a:graphicData>
-            </a:graphic>
-          </wp:inline>
-        </w:drawing>
-      </w:r>
-      <w:r>
-        <w:rPr>
-          <w:rFonts w:ascii="Times New Roman"/>
-          <w:sz w:val="20"/>
-        </w:rPr>
-        <w:t xml:space="preserve"> </w:t>
-      </w:r>
-      <w:r>
-        <w:rPr>
-          <w:rFonts w:ascii="Times New Roman"/>
-          <w:spacing w:val="-18"/>
-          <w:sz w:val="20"/>
-        </w:rPr>
-        <w:t xml:space="preserve"> </w:t>
-      </w:r>
-      <w:r>
-        <w:rPr>
-          <w:rFonts w:eastAsiaTheme="minorEastAsia" w:hint="eastAsia"/>
-          <w:lang w:eastAsia="zh-CN"/>
-        </w:rPr>
-        <w:t>Sep</w:t>
-      </w:r>
-      <w:r>
-        <w:rPr>
-          <w:spacing w:val="-20"/>
-        </w:rPr>
-        <w:t xml:space="preserve"> </w:t>
-      </w:r>
-      <w:r>
-        <w:t>202</w:t>
-      </w:r>
-      <w:r>
-        <w:rPr>
-          <w:rFonts w:eastAsiaTheme="minorEastAsia" w:hint="eastAsia"/>
-          <w:lang w:eastAsia="zh-CN"/>
-        </w:rPr>
-        <w:t>3</w:t>
-      </w:r>
-      <w:r>
-        <w:tab/>
-      </w:r>
-      <w:r>
-        <w:rPr>
-          <w:rFonts w:eastAsiaTheme="minorEastAsia"/>
-          <w:lang w:eastAsia="zh-CN"/>
-        </w:rPr>
-        <w:tab/>
-      </w:r>
-      <w:r>
-        <w:rPr>
-          <w:noProof/>
-          <w:position w:val="-4"/>
-          <w:lang w:eastAsia="zh-CN"/>
-        </w:rPr>
-        <w:drawing>
-          <wp:inline distT="0" distB="0" distL="0" distR="0" wp14:anchorId="47552D39" wp14:editId="29B4B0A9">
-            <wp:extent cx="102869" cy="143836"/>
-            <wp:effectExtent l="0" t="0" r="0" b="0"/>
-            <wp:docPr id="1810671776" name="image7.png"/>
-            <wp:cNvGraphicFramePr>
-              <a:graphicFrameLocks xmlns:a="http://schemas.openxmlformats.org/drawingml/2006/main" noChangeAspect="1"/>
-            </wp:cNvGraphicFramePr>
-            <a:graphic xmlns:a="http://schemas.openxmlformats.org/drawingml/2006/main">
-              <a:graphicData uri="http://schemas.openxmlformats.org/drawingml/2006/picture">
-                <pic:pic xmlns:pic="http://schemas.openxmlformats.org/drawingml/2006/picture">
-                  <pic:nvPicPr>
-                    <pic:cNvPr id="14" name="image7.png"/>
-                    <pic:cNvPicPr/>
-                  </pic:nvPicPr>
-                  <pic:blipFill>
-                    <a:blip r:embed="rId16" cstate="print"/>
-                    <a:stretch>
-                      <a:fillRect/>
-                    </a:stretch>
-                  </pic:blipFill>
-                  <pic:spPr>
-                    <a:xfrm>
-                      <a:off x="0" y="0"/>
-                      <a:ext cx="102869" cy="143836"/>
-                    </a:xfrm>
-                    <a:prstGeom prst="rect">
-                      <a:avLst/>
-                    </a:prstGeom>
-                  </pic:spPr>
-                </pic:pic>
-              </a:graphicData>
-            </a:graphic>
-          </wp:inline>
-        </w:drawing>
-      </w:r>
-      <w:r>
-        <w:rPr>
-          <w:rFonts w:ascii="Times New Roman"/>
-        </w:rPr>
-        <w:t xml:space="preserve"> </w:t>
-      </w:r>
-      <w:r>
-        <w:rPr>
-          <w:rFonts w:ascii="Times New Roman"/>
-          <w:spacing w:val="-18"/>
-        </w:rPr>
-        <w:t xml:space="preserve"> </w:t>
-      </w:r>
-      <w:r>
-        <w:rPr>
-          <w:rFonts w:eastAsiaTheme="minorEastAsia"/>
-          <w:w w:val="95"/>
-          <w:lang w:eastAsia="zh-CN"/>
-        </w:rPr>
-        <w:t>London, ON, Canada</w:t>
-      </w:r>
-    </w:p>
-    <w:p>
-      <w:pPr>
-        <w:pStyle w:val="1"/>
-        <w:spacing w:before="60"/>
-        <w:ind w:left="113"/>
-        <w:jc w:val="both"/>
-        <w:rPr>
-          <w:rFonts w:ascii="Verdana" w:eastAsiaTheme="minorEastAsia" w:hAnsi="Verdana" w:cs="Verdana"/>
-          <w:b w:val="0"/>
-          <w:bCs w:val="0"/>
-          <w:sz w:val="19"/>
-          <w:szCs w:val="19"/>
-          <w:lang w:eastAsia="zh-CN"/>
-        </w:rPr>
-      </w:pPr>
-      <w:r>
-        <w:rPr>
-          <w:rFonts w:ascii="Verdana" w:eastAsia="Verdana" w:hAnsi="Verdana" w:cs="Verdana"/>
-          <w:b w:val="0"/>
-          <w:bCs w:val="0"/>
-          <w:sz w:val="19"/>
-          <w:szCs w:val="19"/>
-        </w:rPr>
-        <w:t>I</w:t>
-      </w:r>
-      <w:r>
-        <w:rPr>
-          <w:rFonts w:ascii="Verdana" w:eastAsia="Verdana" w:hAnsi="Verdana" w:cs="Verdana"/>
-          <w:b w:val="0"/>
-          <w:bCs w:val="0"/>
-          <w:sz w:val="19"/>
-          <w:szCs w:val="19"/>
-        </w:rPr>
-        <w:t xml:space="preserve">mplemented and optimized search algorithms in C++ using trie data structures and the TF-IDF algorithm. Established and configured a Flask server </w:t>
-      </w:r>
-      <w:r>
-        <w:rPr>
-          <w:rFonts w:ascii="Verdana" w:eastAsiaTheme="minorEastAsia" w:hAnsi="Verdana" w:cs="Verdana" w:hint="eastAsia"/>
-          <w:b w:val="0"/>
-          <w:bCs w:val="0"/>
-          <w:sz w:val="19"/>
-          <w:szCs w:val="19"/>
-          <w:lang w:eastAsia="zh-CN"/>
-        </w:rPr>
-        <w:t xml:space="preserve">and MySQL database </w:t>
-      </w:r>
-      <w:r>
-        <w:rPr>
-          <w:rFonts w:ascii="Verdana" w:eastAsia="Verdana" w:hAnsi="Verdana" w:cs="Verdana"/>
-          <w:b w:val="0"/>
-          <w:bCs w:val="0"/>
-          <w:sz w:val="19"/>
-          <w:szCs w:val="19"/>
-        </w:rPr>
-        <w:t xml:space="preserve">for the backend. </w:t>
-      </w:r>
-      <w:r>
-        <w:rPr>
-          <w:rFonts w:ascii="Verdana" w:eastAsia="Verdana" w:hAnsi="Verdana" w:cs="Verdana"/>
-          <w:b w:val="0"/>
-          <w:bCs w:val="0"/>
-          <w:sz w:val="19"/>
-          <w:szCs w:val="19"/>
-        </w:rPr>
-        <w:t>Executed comprehensive unit and integration testing to guarantee system reliability and performance.</w:t>
-      </w:r>
-      <w:r>
-        <w:rPr>
-          <w:rFonts w:ascii="Verdana" w:eastAsia="Verdana" w:hAnsi="Verdana" w:cs="Verdana"/>
-          <w:b w:val="0"/>
-          <w:bCs w:val="0"/>
-          <w:sz w:val="19"/>
-          <w:szCs w:val="19"/>
-        </w:rPr>
-        <w:t xml:space="preserve"> Documented the development process and maintained clear code documentation</w:t>
-      </w:r>
-      <w:r>
-        <w:rPr>
-          <w:sz w:val="19"/>
-          <w:szCs w:val="19"/>
-        </w:rPr>
-        <w:t xml:space="preserve"> </w:t>
-      </w:r>
-      <w:r>
-        <w:rPr>
-          <w:rFonts w:ascii="Verdana" w:eastAsia="Verdana" w:hAnsi="Verdana" w:cs="Verdana"/>
-          <w:b w:val="0"/>
-          <w:bCs w:val="0"/>
-          <w:sz w:val="19"/>
-          <w:szCs w:val="19"/>
-        </w:rPr>
-        <w:t>to facilitate future scalability and maintenance</w:t>
-      </w:r>
-      <w:r>
-        <w:rPr>
-          <w:rFonts w:ascii="Verdana" w:eastAsia="Verdana" w:hAnsi="Verdana" w:cs="Verdana"/>
-          <w:b w:val="0"/>
-          <w:bCs w:val="0"/>
-          <w:sz w:val="19"/>
-          <w:szCs w:val="19"/>
-        </w:rPr>
-        <w:t>.</w:t>
-      </w:r>
-    </w:p>
-    <w:p>
-      <w:pPr>
-        <w:pStyle w:val="2"/>
-        <w:spacing w:before="109"/>
-        <w:ind w:firstLine="44"/>
-        <w:rPr>
-          <w:rFonts w:ascii="Tahoma" w:eastAsiaTheme="minorEastAsia" w:hAnsi="Tahoma" w:cs="Tahoma"/>
-          <w:b/>
-          <w:bCs/>
-          <w:w w:val="105"/>
-          <w:sz w:val="22"/>
-          <w:szCs w:val="22"/>
-          <w:lang w:eastAsia="zh-CN"/>
-        </w:rPr>
-      </w:pPr>
-      <w:hyperlink r:id="rId18" w:history="1">
-        <w:r>
-          <w:rPr>
-            <w:rStyle w:val="a8"/>
-            <w:rFonts w:ascii="Tahoma" w:eastAsia="Tahoma" w:hAnsi="Tahoma" w:cs="Tahoma"/>
-            <w:b/>
-            <w:bCs/>
-            <w:w w:val="105"/>
-            <w:sz w:val="22"/>
-            <w:szCs w:val="22"/>
-          </w:rPr>
-          <w:t>University Map Demo</w:t>
-        </w:r>
-      </w:hyperlink>
-    </w:p>
-    <w:p>
-      <w:pPr>
-        <w:pStyle w:val="a4"/>
-        <w:tabs>
-          <w:tab w:val="left" w:pos="4270"/>
-        </w:tabs>
-        <w:spacing w:before="89"/>
-        <w:ind w:left="155"/>
-        <w:jc w:val="both"/>
-        <w:rPr>
-          <w:rFonts w:eastAsiaTheme="minorEastAsia"/>
-          <w:lang w:eastAsia="zh-CN"/>
-        </w:rPr>
-      </w:pPr>
-      <w:r>
-        <w:rPr>
-          <w:noProof/>
-          <w:position w:val="-3"/>
-          <w:lang w:eastAsia="zh-CN"/>
-        </w:rPr>
-        <w:drawing>
-          <wp:inline distT="0" distB="0" distL="0" distR="0" wp14:anchorId="500ECD3B" wp14:editId="62E41EBB">
-            <wp:extent cx="120014" cy="142874"/>
-            <wp:effectExtent l="0" t="0" r="0" b="0"/>
-            <wp:docPr id="747167064" name="image6.png"/>
-            <wp:cNvGraphicFramePr>
-              <a:graphicFrameLocks xmlns:a="http://schemas.openxmlformats.org/drawingml/2006/main" noChangeAspect="1"/>
-            </wp:cNvGraphicFramePr>
-            <a:graphic xmlns:a="http://schemas.openxmlformats.org/drawingml/2006/main">
-              <a:graphicData uri="http://schemas.openxmlformats.org/drawingml/2006/picture">
-                <pic:pic xmlns:pic="http://schemas.openxmlformats.org/drawingml/2006/picture">
-                  <pic:nvPicPr>
-                    <pic:cNvPr id="12" name="image6.png"/>
-                    <pic:cNvPicPr/>
-                  </pic:nvPicPr>
-                  <pic:blipFill>
-                    <a:blip r:embed="rId15" cstate="print"/>
-                    <a:stretch>
-                      <a:fillRect/>
-                    </a:stretch>
-                  </pic:blipFill>
-                  <pic:spPr>
-                    <a:xfrm>
-                      <a:off x="0" y="0"/>
-                      <a:ext cx="120014" cy="142874"/>
-                    </a:xfrm>
-                    <a:prstGeom prst="rect">
-                      <a:avLst/>
-                    </a:prstGeom>
-                  </pic:spPr>
-                </pic:pic>
-              </a:graphicData>
-            </a:graphic>
-          </wp:inline>
-        </w:drawing>
-      </w:r>
-      <w:r>
-        <w:rPr>
-          <w:rFonts w:ascii="Times New Roman"/>
-          <w:sz w:val="20"/>
-        </w:rPr>
-        <w:t xml:space="preserve"> </w:t>
-      </w:r>
-      <w:r>
-        <w:rPr>
-          <w:rFonts w:ascii="Times New Roman"/>
-          <w:spacing w:val="-18"/>
-          <w:sz w:val="20"/>
-        </w:rPr>
-        <w:t xml:space="preserve"> </w:t>
-      </w:r>
-      <w:r>
-        <w:rPr>
-          <w:rFonts w:eastAsiaTheme="minorEastAsia" w:hint="eastAsia"/>
-          <w:lang w:eastAsia="zh-CN"/>
-        </w:rPr>
-        <w:t>Jan</w:t>
-      </w:r>
-      <w:r>
-        <w:rPr>
-          <w:spacing w:val="-20"/>
-        </w:rPr>
-        <w:t xml:space="preserve"> </w:t>
-      </w:r>
-      <w:r>
-        <w:t>202</w:t>
-      </w:r>
-      <w:r>
-        <w:rPr>
-          <w:rFonts w:eastAsiaTheme="minorEastAsia" w:hint="eastAsia"/>
-          <w:lang w:eastAsia="zh-CN"/>
-        </w:rPr>
-        <w:t>3</w:t>
-      </w:r>
-      <w:r>
-        <w:tab/>
-      </w:r>
-      <w:r>
-        <w:rPr>
-          <w:rFonts w:eastAsiaTheme="minorEastAsia"/>
-          <w:lang w:eastAsia="zh-CN"/>
-        </w:rPr>
-        <w:tab/>
-      </w:r>
-      <w:r>
-        <w:rPr>
-          <w:noProof/>
-          <w:position w:val="-4"/>
-          <w:lang w:eastAsia="zh-CN"/>
-        </w:rPr>
-        <w:drawing>
-          <wp:inline distT="0" distB="0" distL="0" distR="0" wp14:anchorId="647BE504" wp14:editId="000DB8AD">
-            <wp:extent cx="102869" cy="143836"/>
-            <wp:effectExtent l="0" t="0" r="0" b="0"/>
-            <wp:docPr id="247895153" name="image7.png"/>
-            <wp:cNvGraphicFramePr>
-              <a:graphicFrameLocks xmlns:a="http://schemas.openxmlformats.org/drawingml/2006/main" noChangeAspect="1"/>
-            </wp:cNvGraphicFramePr>
-            <a:graphic xmlns:a="http://schemas.openxmlformats.org/drawingml/2006/main">
-              <a:graphicData uri="http://schemas.openxmlformats.org/drawingml/2006/picture">
-                <pic:pic xmlns:pic="http://schemas.openxmlformats.org/drawingml/2006/picture">
-                  <pic:nvPicPr>
-                    <pic:cNvPr id="14" name="image7.png"/>
-                    <pic:cNvPicPr/>
-                  </pic:nvPicPr>
-                  <pic:blipFill>
-                    <a:blip r:embed="rId16" cstate="print"/>
-                    <a:stretch>
-                      <a:fillRect/>
-                    </a:stretch>
-                  </pic:blipFill>
-                  <pic:spPr>
-                    <a:xfrm>
-                      <a:off x="0" y="0"/>
-                      <a:ext cx="102869" cy="143836"/>
-                    </a:xfrm>
-                    <a:prstGeom prst="rect">
-                      <a:avLst/>
-                    </a:prstGeom>
-                  </pic:spPr>
-                </pic:pic>
-              </a:graphicData>
-            </a:graphic>
-          </wp:inline>
-        </w:drawing>
-      </w:r>
-      <w:r>
-        <w:rPr>
-          <w:rFonts w:ascii="Times New Roman"/>
-        </w:rPr>
-        <w:t xml:space="preserve"> </w:t>
-      </w:r>
-      <w:r>
-        <w:rPr>
-          <w:rFonts w:ascii="Times New Roman"/>
-          <w:spacing w:val="-18"/>
-        </w:rPr>
-        <w:t xml:space="preserve"> </w:t>
-      </w:r>
-      <w:r>
-        <w:rPr>
-          <w:rFonts w:eastAsiaTheme="minorEastAsia" w:hint="eastAsia"/>
-          <w:w w:val="95"/>
-          <w:lang w:eastAsia="zh-CN"/>
-        </w:rPr>
-        <w:t>London</w:t>
-      </w:r>
-      <w:r>
-        <w:rPr>
-          <w:w w:val="95"/>
-        </w:rPr>
-        <w:t>,</w:t>
-      </w:r>
-      <w:r>
-        <w:rPr>
-          <w:spacing w:val="14"/>
-          <w:w w:val="95"/>
-        </w:rPr>
-        <w:t xml:space="preserve"> </w:t>
-      </w:r>
-      <w:r>
-        <w:rPr>
-          <w:rFonts w:eastAsiaTheme="minorEastAsia" w:hint="eastAsia"/>
-          <w:spacing w:val="14"/>
-          <w:w w:val="95"/>
-          <w:lang w:eastAsia="zh-CN"/>
-        </w:rPr>
-        <w:t>ON, Canada</w:t>
-      </w:r>
-    </w:p>
-    <w:p>
-      <w:pPr>
-        <w:pStyle w:val="a4"/>
-        <w:spacing w:before="60"/>
-        <w:ind w:left="113"/>
-        <w:jc w:val="both"/>
-        <w:rPr>
-          <w:rFonts w:eastAsiaTheme="minorEastAsia"/>
-          <w:sz w:val="19"/>
-          <w:szCs w:val="19"/>
-          <w:lang w:eastAsia="zh-CN"/>
-        </w:rPr>
-      </w:pPr>
-      <w:r>
-        <w:rPr>
-          <w:sz w:val="19"/>
-          <w:szCs w:val="19"/>
-        </w:rPr>
-        <w:t xml:space="preserve">Developed </w:t>
-      </w:r>
-      <w:r>
-        <w:rPr>
-          <w:sz w:val="19"/>
-          <w:szCs w:val="19"/>
-        </w:rPr>
-        <w:t>an interactive campus map system using Java and Java Sw</w:t>
-      </w:r>
-      <w:r>
-        <w:rPr>
-          <w:sz w:val="19"/>
-          <w:szCs w:val="19"/>
-        </w:rPr>
-        <w:t xml:space="preserve">ing, </w:t>
-      </w:r>
-      <w:r>
-        <w:rPr>
-          <w:sz w:val="19"/>
-          <w:szCs w:val="19"/>
-        </w:rPr>
-        <w:t>architecting the foundational framework. Integrated sophisticated features, including custom tagging, optimal pathfinding algorithms (Depth-First Search and Greedy Algorithm), and comprehensive browsing history tracking.</w:t>
-      </w:r>
-    </w:p>
-    <w:p>
-      <w:pPr>
-        <w:pStyle w:val="a4"/>
-        <w:spacing w:before="60"/>
-        <w:ind w:left="113"/>
-        <w:jc w:val="both"/>
-        <w:rPr>
-          <w:rFonts w:eastAsiaTheme="minorEastAsia"/>
-          <w:sz w:val="19"/>
-          <w:szCs w:val="19"/>
-          <w:lang w:eastAsia="zh-CN"/>
-        </w:rPr>
-      </w:pPr>
-    </w:p>
-    <w:p>
-      <w:pPr>
-        <w:pStyle w:val="a4"/>
-        <w:spacing w:before="58"/>
-        <w:ind w:left="111"/>
-        <w:jc w:val="both"/>
-        <w:rPr>
-          <w:rFonts w:ascii="Trebuchet MS" w:eastAsiaTheme="minorEastAsia" w:hAnsi="Trebuchet MS"/>
-          <w:b/>
-          <w:color w:val="C0504D" w:themeColor="accent2"/>
-          <w:sz w:val="32"/>
-          <w:szCs w:val="32"/>
-          <w:lang w:eastAsia="zh-CN"/>
-        </w:rPr>
-      </w:pPr>
-      <w:r>
-        <w:rPr>
-          <w:b/>
-          <w:noProof/>
-          <w:sz w:val="32"/>
-          <w:szCs w:val="32"/>
-          <w:lang w:eastAsia="zh-CN"/>
-        </w:rPr>
-        <mc:AlternateContent>
-          <mc:Choice Requires="wpg">
-            <w:drawing>
-              <wp:anchor distT="0" distB="0" distL="114300" distR="114300" simplePos="0" relativeHeight="251657728" behindDoc="0" locked="0" layoutInCell="1" allowOverlap="1" wp14:anchorId="37348834" wp14:editId="45753F04">
+              <wp:anchor distT="0" distB="0" distL="114300" distR="114300" simplePos="0" relativeHeight="487522816" behindDoc="0" locked="0" layoutInCell="1" allowOverlap="1" wp14:anchorId="2BD2C03E" wp14:editId="4112D5C9">
                 <wp:simplePos x="0" y="0"/>
                 <wp:positionH relativeFrom="column">
-                  <wp:posOffset>73025</wp:posOffset>
+                  <wp:posOffset>71755</wp:posOffset>
                 </wp:positionH>
                 <wp:positionV relativeFrom="paragraph">
-                  <wp:posOffset>247282</wp:posOffset>
+                  <wp:posOffset>247015</wp:posOffset>
                 </wp:positionV>
                 <wp:extent cx="4419600" cy="53670"/>
                 <wp:effectExtent l="0" t="0" r="0" b="3810"/>
-                <wp:wrapNone/>
+                <wp:wrapTopAndBottom/>
                 <wp:docPr id="27" name="组合 27"/>
                 <wp:cNvGraphicFramePr>
                   <a:graphicFrameLocks xmlns:a="http://schemas.openxmlformats.org/drawingml/2006/main"/>
@@ -2085,8 +1525,9 @@
           </mc:Choice>
           <mc:Fallback>
             <w:pict>
-              <v:group w14:anchorId="6A12F514" id="组合 27" o:spid="_x0000_s1026" style="position:absolute;left:0;text-align:left;margin-left:5.75pt;margin-top:19.45pt;width:348pt;height:4.25pt;flip:y;z-index:251657728" coordsize="6960,45" o:gfxdata="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">
+              <v:group w14:anchorId="34EDB2BF" id="组合 27" o:spid="_x0000_s1026" style="position:absolute;margin-left:5.65pt;margin-top:19.45pt;width:348pt;height:4.25pt;flip:y;z-index:487522816" coordsize="6960,45" o:gfxdata="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">
                 <v:rect id="Rectangle 44" o:spid="_x0000_s1027" style="position:absolute;width:6960;height:45;visibility:visible;mso-wrap-style:square;v-text-anchor:top" o:gfxdata="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" fillcolor="black" stroked="f"/>
+                <w10:wrap type="topAndBottom"/>
               </v:group>
             </w:pict>
           </mc:Fallback>
@@ -2097,8 +1538,8 @@
           <w:rFonts w:ascii="Trebuchet MS" w:eastAsiaTheme="minorEastAsia" w:hAnsi="Trebuchet MS" w:hint="eastAsia"/>
           <w:b/>
           <w:color w:val="C0504D" w:themeColor="accent2"/>
-          <w:sz w:val="32"/>
-          <w:szCs w:val="32"/>
+          <w:sz w:val="28"/>
+          <w:szCs w:val="28"/>
           <w:lang w:eastAsia="zh-CN"/>
         </w:rPr>
         <w:t>R</w:t>
@@ -2108,8 +1549,8 @@
           <w:rFonts w:ascii="Trebuchet MS" w:eastAsiaTheme="minorEastAsia" w:hAnsi="Trebuchet MS"/>
           <w:b/>
           <w:color w:val="C0504D" w:themeColor="accent2"/>
-          <w:sz w:val="32"/>
-          <w:szCs w:val="32"/>
+          <w:sz w:val="28"/>
+          <w:szCs w:val="28"/>
           <w:lang w:eastAsia="zh-CN"/>
         </w:rPr>
         <w:t>ESEARCH</w:t>
@@ -2117,7 +1558,7 @@
     </w:p>
     <w:p>
       <w:pPr>
-        <w:pStyle w:val="a4"/>
+        <w:pStyle w:val="BodyText"/>
         <w:spacing w:line="45" w:lineRule="exact"/>
         <w:ind w:left="115" w:right="-58"/>
         <w:jc w:val="both"/>
@@ -2130,7 +1571,7 @@
     </w:p>
     <w:p>
       <w:pPr>
-        <w:pStyle w:val="a4"/>
+        <w:pStyle w:val="BodyText"/>
         <w:tabs>
           <w:tab w:val="left" w:pos="4280"/>
         </w:tabs>
@@ -2145,10 +1586,10 @@
           <w:lang w:eastAsia="zh-CN"/>
         </w:rPr>
       </w:pPr>
-      <w:hyperlink r:id="rId19" w:history="1">
+      <w:hyperlink r:id="rId17" w:history="1">
         <w:r>
           <w:rPr>
-            <w:rStyle w:val="a8"/>
+            <w:rStyle w:val="Hyperlink"/>
             <w:rFonts w:ascii="Tahoma" w:eastAsia="Tahoma" w:hAnsi="Tahoma" w:cs="Tahoma"/>
             <w:b/>
             <w:bCs/>
@@ -2169,7 +1610,7 @@
     </w:p>
     <w:p>
       <w:pPr>
-        <w:pStyle w:val="a4"/>
+        <w:pStyle w:val="BodyText"/>
         <w:tabs>
           <w:tab w:val="left" w:pos="3840"/>
         </w:tabs>
@@ -2188,7 +1629,7 @@
           <w:lang w:eastAsia="zh-CN"/>
         </w:rPr>
         <w:drawing>
-          <wp:inline distT="0" distB="0" distL="0" distR="0" wp14:anchorId="11AE9484" wp14:editId="718434A3">
+          <wp:inline distT="0" distB="0" distL="0" distR="0" wp14:anchorId="7C299048" wp14:editId="61910E85">
             <wp:extent cx="120014" cy="142874"/>
             <wp:effectExtent l="0" t="0" r="0" b="0"/>
             <wp:docPr id="1948991782" name="image6.png"/>
@@ -2271,7 +1712,7 @@
           <w:lang w:eastAsia="zh-CN"/>
         </w:rPr>
         <w:drawing>
-          <wp:inline distT="0" distB="0" distL="0" distR="0" wp14:anchorId="77E44341" wp14:editId="0AF50024">
+          <wp:inline distT="0" distB="0" distL="0" distR="0" wp14:anchorId="14E6E19B" wp14:editId="7869B040">
             <wp:extent cx="102869" cy="143836"/>
             <wp:effectExtent l="0" t="0" r="0" b="0"/>
             <wp:docPr id="365350558" name="image7.png"/>
@@ -2347,7 +1788,656 @@
           <w:w w:val="95"/>
           <w:lang w:eastAsia="zh-CN"/>
         </w:rPr>
-        <w:t>Sichuan</w:t>
+        <w:t>Sichuan, China</w:t>
+      </w:r>
+    </w:p>
+    <w:p>
+      <w:pPr>
+        <w:pStyle w:val="Heading2"/>
+        <w:spacing w:before="60"/>
+        <w:ind w:left="155"/>
+        <w:jc w:val="both"/>
+        <w:rPr>
+          <w:sz w:val="18"/>
+          <w:szCs w:val="18"/>
+        </w:rPr>
+      </w:pPr>
+      <w:r>
+        <w:rPr>
+          <w:sz w:val="18"/>
+          <w:szCs w:val="18"/>
+        </w:rPr>
+        <w:t>Contributed to a 15% increase in the accuracy of cell voltage consistency predictions for fuel cell stacks by enhancing data collection and preprocessing methods.</w:t>
+      </w:r>
+    </w:p>
+    <w:p>
+      <w:pPr>
+        <w:pStyle w:val="Heading2"/>
+        <w:spacing w:before="60"/>
+        <w:ind w:left="155"/>
+        <w:jc w:val="both"/>
+        <w:rPr>
+          <w:sz w:val="18"/>
+          <w:szCs w:val="18"/>
+        </w:rPr>
+      </w:pPr>
+      <w:r>
+        <w:rPr>
+          <w:sz w:val="18"/>
+          <w:szCs w:val="18"/>
+        </w:rPr>
+        <w:t>Collaborated in the design and training of a MATLAB-based Artificial Neural Network (ANN) model, leading to more precise voltage distribution predictions and improved system reliability.</w:t>
+      </w:r>
+    </w:p>
+    <w:p>
+      <w:pPr>
+        <w:pStyle w:val="Heading2"/>
+        <w:spacing w:before="60"/>
+        <w:ind w:left="155"/>
+        <w:jc w:val="both"/>
+        <w:rPr>
+          <w:rFonts w:eastAsiaTheme="minorEastAsia" w:hint="eastAsia"/>
+          <w:sz w:val="18"/>
+          <w:szCs w:val="18"/>
+          <w:lang w:eastAsia="zh-CN"/>
+        </w:rPr>
+      </w:pPr>
+      <w:r>
+        <w:rPr>
+          <w:sz w:val="18"/>
+          <w:szCs w:val="18"/>
+        </w:rPr>
+        <w:t>Optimized hyperparameter tuning processes, improving the performance of the ANN model by 10% through cross-validation techniques.</w:t>
+      </w:r>
+    </w:p>
+    <w:p>
+      <w:pPr>
+        <w:pStyle w:val="Heading1"/>
+        <w:spacing w:before="102"/>
+        <w:rPr>
+          <w:rFonts w:eastAsiaTheme="minorEastAsia"/>
+          <w:color w:val="C0504D" w:themeColor="accent2"/>
+          <w:sz w:val="28"/>
+          <w:szCs w:val="28"/>
+          <w:lang w:eastAsia="zh-CN"/>
+        </w:rPr>
+      </w:pPr>
+      <w:r>
+        <w:rPr>
+          <w:noProof/>
+          <w:sz w:val="4"/>
+          <w:lang w:eastAsia="zh-CN"/>
+        </w:rPr>
+        <mc:AlternateContent>
+          <mc:Choice Requires="wpg">
+            <w:drawing>
+              <wp:anchor distT="0" distB="0" distL="114300" distR="114300" simplePos="0" relativeHeight="251659264" behindDoc="0" locked="0" layoutInCell="1" allowOverlap="1" wp14:anchorId="69146CFB" wp14:editId="02AA6D6A">
+                <wp:simplePos x="0" y="0"/>
+                <wp:positionH relativeFrom="column">
+                  <wp:posOffset>40877</wp:posOffset>
+                </wp:positionH>
+                <wp:positionV relativeFrom="paragraph">
+                  <wp:posOffset>274083</wp:posOffset>
+                </wp:positionV>
+                <wp:extent cx="4448810" cy="45085"/>
+                <wp:effectExtent l="0" t="0" r="8890" b="0"/>
+                <wp:wrapTopAndBottom/>
+                <wp:docPr id="31" name="组合 31"/>
+                <wp:cNvGraphicFramePr>
+                  <a:graphicFrameLocks xmlns:a="http://schemas.openxmlformats.org/drawingml/2006/main"/>
+                </wp:cNvGraphicFramePr>
+                <a:graphic xmlns:a="http://schemas.openxmlformats.org/drawingml/2006/main">
+                  <a:graphicData uri="http://schemas.microsoft.com/office/word/2010/wordprocessingGroup">
+                    <wpg:wgp>
+                      <wpg:cNvGrpSpPr>
+                        <a:grpSpLocks/>
+                      </wpg:cNvGrpSpPr>
+                      <wpg:grpSpPr bwMode="auto">
+                        <a:xfrm>
+                          <a:off x="0" y="0"/>
+                          <a:ext cx="4448810" cy="45085"/>
+                          <a:chOff x="-46" y="55"/>
+                          <a:chExt cx="6960" cy="45"/>
+                        </a:xfrm>
+                      </wpg:grpSpPr>
+                      <wps:wsp>
+                        <wps:cNvPr id="32" name="Rectangle 48"/>
+                        <wps:cNvSpPr>
+                          <a:spLocks noChangeArrowheads="1"/>
+                        </wps:cNvSpPr>
+                        <wps:spPr bwMode="auto">
+                          <a:xfrm>
+                            <a:off x="-46" y="55"/>
+                            <a:ext cx="6960" cy="45"/>
+                          </a:xfrm>
+                          <a:prstGeom prst="rect">
+                            <a:avLst/>
+                          </a:prstGeom>
+                          <a:solidFill>
+                            <a:srgbClr val="000000"/>
+                          </a:solidFill>
+                          <a:ln>
+                            <a:noFill/>
+                          </a:ln>
+                          <a:extLst>
+                            <a:ext uri="{91240B29-F687-4F45-9708-019B960494DF}">
+                              <a14:hiddenLine xmlns:a14="http://schemas.microsoft.com/office/drawing/2010/main" w="9525">
+                                <a:solidFill>
+                                  <a:srgbClr val="000000"/>
+                                </a:solidFill>
+                                <a:miter lim="800000"/>
+                                <a:headEnd/>
+                                <a:tailEnd/>
+                              </a14:hiddenLine>
+                            </a:ext>
+                          </a:extLst>
+                        </wps:spPr>
+                        <wps:bodyPr rot="0" vert="horz" wrap="square" lIns="91440" tIns="45720" rIns="91440" bIns="45720" anchor="t" anchorCtr="0" upright="1">
+                          <a:noAutofit/>
+                        </wps:bodyPr>
+                      </wps:wsp>
+                    </wpg:wgp>
+                  </a:graphicData>
+                </a:graphic>
+              </wp:anchor>
+            </w:drawing>
+          </mc:Choice>
+          <mc:Fallback>
+            <w:pict>
+              <v:group w14:anchorId="0DE1041F" id="组合 31" o:spid="_x0000_s1026" style="position:absolute;margin-left:3.2pt;margin-top:21.6pt;width:350.3pt;height:3.55pt;z-index:251659264" coordorigin="-46,55" coordsize="6960,45" o:gfxdata="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">
+                <v:rect id="Rectangle 48" o:spid="_x0000_s1027" style="position:absolute;left:-46;top:55;width:6960;height:45;visibility:visible;mso-wrap-style:square;v-text-anchor:top" o:gfxdata="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" fillcolor="black" stroked="f"/>
+                <w10:wrap type="topAndBottom"/>
+              </v:group>
+            </w:pict>
+          </mc:Fallback>
+        </mc:AlternateContent>
+      </w:r>
+      <w:r>
+        <w:rPr>
+          <w:rFonts w:eastAsiaTheme="minorEastAsia" w:hint="eastAsia"/>
+          <w:color w:val="C0504D" w:themeColor="accent2"/>
+          <w:w w:val="110"/>
+          <w:sz w:val="28"/>
+          <w:szCs w:val="28"/>
+          <w:lang w:eastAsia="zh-CN"/>
+        </w:rPr>
+        <w:t>P</w:t>
+      </w:r>
+      <w:r>
+        <w:rPr>
+          <w:rFonts w:eastAsiaTheme="minorEastAsia"/>
+          <w:color w:val="C0504D" w:themeColor="accent2"/>
+          <w:w w:val="110"/>
+          <w:sz w:val="28"/>
+          <w:szCs w:val="28"/>
+          <w:lang w:eastAsia="zh-CN"/>
+        </w:rPr>
+        <w:t>ROJECT</w:t>
+      </w:r>
+    </w:p>
+    <w:p>
+      <w:pPr>
+        <w:pStyle w:val="BodyText"/>
+        <w:spacing w:line="45" w:lineRule="exact"/>
+        <w:ind w:left="115" w:right="-58"/>
+        <w:rPr>
+          <w:rFonts w:ascii="Trebuchet MS" w:eastAsiaTheme="minorEastAsia"/>
+          <w:sz w:val="4"/>
+          <w:lang w:eastAsia="zh-CN"/>
+        </w:rPr>
+      </w:pPr>
+    </w:p>
+    <w:p>
+      <w:pPr>
+        <w:pStyle w:val="BodyText"/>
+        <w:tabs>
+          <w:tab w:val="left" w:pos="4280"/>
+        </w:tabs>
+        <w:spacing w:before="89"/>
+        <w:ind w:left="155"/>
+        <w:rPr>
+          <w:rFonts w:ascii="Tahoma" w:eastAsiaTheme="minorEastAsia" w:hAnsi="Tahoma" w:cs="Tahoma"/>
+          <w:b/>
+          <w:bCs/>
+          <w:w w:val="105"/>
+          <w:lang w:eastAsia="zh-CN"/>
+        </w:rPr>
+      </w:pPr>
+      <w:hyperlink r:id="rId18" w:history="1">
+        <w:r>
+          <w:rPr>
+            <w:rStyle w:val="Hyperlink"/>
+            <w:rFonts w:ascii="Tahoma" w:eastAsia="Tahoma" w:hAnsi="Tahoma" w:cs="Tahoma"/>
+            <w:b/>
+            <w:bCs/>
+            <w:w w:val="105"/>
+          </w:rPr>
+          <w:t>AI-Based Store Search App</w:t>
+        </w:r>
+      </w:hyperlink>
+      <w:r>
+        <w:rPr>
+          <w:rFonts w:ascii="Tahoma" w:eastAsia="Tahoma" w:hAnsi="Tahoma" w:cs="Tahoma"/>
+          <w:b/>
+          <w:bCs/>
+          <w:w w:val="105"/>
+        </w:rPr>
+        <w:t xml:space="preserve"> </w:t>
+      </w:r>
+    </w:p>
+    <w:p>
+      <w:pPr>
+        <w:pStyle w:val="BodyText"/>
+        <w:tabs>
+          <w:tab w:val="left" w:pos="4280"/>
+        </w:tabs>
+        <w:spacing w:before="89"/>
+        <w:ind w:left="0" w:right="300" w:firstLineChars="50" w:firstLine="110"/>
+        <w:jc w:val="right"/>
+        <w:rPr>
+          <w:rFonts w:eastAsiaTheme="minorEastAsia"/>
+          <w:lang w:eastAsia="zh-CN"/>
+        </w:rPr>
+      </w:pPr>
+      <w:r>
+        <w:rPr>
+          <w:noProof/>
+          <w:position w:val="-3"/>
+          <w:lang w:eastAsia="zh-CN"/>
+        </w:rPr>
+        <w:drawing>
+          <wp:inline distT="0" distB="0" distL="0" distR="0" wp14:anchorId="130B7138" wp14:editId="39031BFB">
+            <wp:extent cx="120014" cy="142874"/>
+            <wp:effectExtent l="0" t="0" r="0" b="0"/>
+            <wp:docPr id="115289509" name="image6.png"/>
+            <wp:cNvGraphicFramePr>
+              <a:graphicFrameLocks xmlns:a="http://schemas.openxmlformats.org/drawingml/2006/main" noChangeAspect="1"/>
+            </wp:cNvGraphicFramePr>
+            <a:graphic xmlns:a="http://schemas.openxmlformats.org/drawingml/2006/main">
+              <a:graphicData uri="http://schemas.openxmlformats.org/drawingml/2006/picture">
+                <pic:pic xmlns:pic="http://schemas.openxmlformats.org/drawingml/2006/picture">
+                  <pic:nvPicPr>
+                    <pic:cNvPr id="12" name="image6.png"/>
+                    <pic:cNvPicPr/>
+                  </pic:nvPicPr>
+                  <pic:blipFill>
+                    <a:blip r:embed="rId15" cstate="print"/>
+                    <a:stretch>
+                      <a:fillRect/>
+                    </a:stretch>
+                  </pic:blipFill>
+                  <pic:spPr>
+                    <a:xfrm>
+                      <a:off x="0" y="0"/>
+                      <a:ext cx="120014" cy="142874"/>
+                    </a:xfrm>
+                    <a:prstGeom prst="rect">
+                      <a:avLst/>
+                    </a:prstGeom>
+                  </pic:spPr>
+                </pic:pic>
+              </a:graphicData>
+            </a:graphic>
+          </wp:inline>
+        </w:drawing>
+      </w:r>
+      <w:r>
+        <w:rPr>
+          <w:rFonts w:ascii="Times New Roman"/>
+          <w:sz w:val="20"/>
+        </w:rPr>
+        <w:t xml:space="preserve"> </w:t>
+      </w:r>
+      <w:r>
+        <w:rPr>
+          <w:rFonts w:ascii="Times New Roman"/>
+          <w:spacing w:val="-18"/>
+          <w:sz w:val="20"/>
+        </w:rPr>
+        <w:t xml:space="preserve"> </w:t>
+      </w:r>
+      <w:r>
+        <w:rPr>
+          <w:rFonts w:eastAsiaTheme="minorEastAsia" w:hint="eastAsia"/>
+          <w:lang w:eastAsia="zh-CN"/>
+        </w:rPr>
+        <w:t>Sep</w:t>
+      </w:r>
+      <w:r>
+        <w:rPr>
+          <w:spacing w:val="-20"/>
+        </w:rPr>
+        <w:t xml:space="preserve"> </w:t>
+      </w:r>
+      <w:r>
+        <w:t>202</w:t>
+      </w:r>
+      <w:r>
+        <w:rPr>
+          <w:rFonts w:eastAsiaTheme="minorEastAsia" w:hint="eastAsia"/>
+          <w:lang w:eastAsia="zh-CN"/>
+        </w:rPr>
+        <w:t>3</w:t>
+      </w:r>
+      <w:r>
+        <w:tab/>
+      </w:r>
+      <w:r>
+        <w:rPr>
+          <w:rFonts w:eastAsiaTheme="minorEastAsia"/>
+          <w:lang w:eastAsia="zh-CN"/>
+        </w:rPr>
+        <w:tab/>
+      </w:r>
+      <w:r>
+        <w:rPr>
+          <w:noProof/>
+          <w:position w:val="-4"/>
+          <w:lang w:eastAsia="zh-CN"/>
+        </w:rPr>
+        <w:drawing>
+          <wp:inline distT="0" distB="0" distL="0" distR="0" wp14:anchorId="47552D39" wp14:editId="29B4B0A9">
+            <wp:extent cx="102869" cy="143836"/>
+            <wp:effectExtent l="0" t="0" r="0" b="0"/>
+            <wp:docPr id="1810671776" name="image7.png"/>
+            <wp:cNvGraphicFramePr>
+              <a:graphicFrameLocks xmlns:a="http://schemas.openxmlformats.org/drawingml/2006/main" noChangeAspect="1"/>
+            </wp:cNvGraphicFramePr>
+            <a:graphic xmlns:a="http://schemas.openxmlformats.org/drawingml/2006/main">
+              <a:graphicData uri="http://schemas.openxmlformats.org/drawingml/2006/picture">
+                <pic:pic xmlns:pic="http://schemas.openxmlformats.org/drawingml/2006/picture">
+                  <pic:nvPicPr>
+                    <pic:cNvPr id="14" name="image7.png"/>
+                    <pic:cNvPicPr/>
+                  </pic:nvPicPr>
+                  <pic:blipFill>
+                    <a:blip r:embed="rId16" cstate="print"/>
+                    <a:stretch>
+                      <a:fillRect/>
+                    </a:stretch>
+                  </pic:blipFill>
+                  <pic:spPr>
+                    <a:xfrm>
+                      <a:off x="0" y="0"/>
+                      <a:ext cx="102869" cy="143836"/>
+                    </a:xfrm>
+                    <a:prstGeom prst="rect">
+                      <a:avLst/>
+                    </a:prstGeom>
+                  </pic:spPr>
+                </pic:pic>
+              </a:graphicData>
+            </a:graphic>
+          </wp:inline>
+        </w:drawing>
+      </w:r>
+      <w:r>
+        <w:rPr>
+          <w:rFonts w:ascii="Times New Roman"/>
+        </w:rPr>
+        <w:t xml:space="preserve"> </w:t>
+      </w:r>
+      <w:r>
+        <w:rPr>
+          <w:rFonts w:ascii="Times New Roman"/>
+          <w:spacing w:val="-18"/>
+        </w:rPr>
+        <w:t xml:space="preserve"> </w:t>
+      </w:r>
+      <w:r>
+        <w:rPr>
+          <w:rFonts w:eastAsiaTheme="minorEastAsia"/>
+          <w:w w:val="95"/>
+          <w:lang w:eastAsia="zh-CN"/>
+        </w:rPr>
+        <w:t>London, ON, Canada</w:t>
+      </w:r>
+    </w:p>
+    <w:p>
+      <w:pPr>
+        <w:pStyle w:val="Heading2"/>
+        <w:spacing w:before="109"/>
+        <w:ind w:left="155"/>
+        <w:rPr>
+          <w:rFonts w:eastAsiaTheme="minorEastAsia"/>
+          <w:sz w:val="18"/>
+          <w:szCs w:val="18"/>
+          <w:lang w:eastAsia="zh-CN"/>
+        </w:rPr>
+      </w:pPr>
+      <w:r>
+        <w:rPr>
+          <w:sz w:val="18"/>
+          <w:szCs w:val="18"/>
+        </w:rPr>
+        <w:t xml:space="preserve">Implemented and optimized search algorithms using </w:t>
+      </w:r>
+      <w:proofErr w:type="spellStart"/>
+      <w:r>
+        <w:rPr>
+          <w:sz w:val="18"/>
+          <w:szCs w:val="18"/>
+        </w:rPr>
+        <w:t>trie</w:t>
+      </w:r>
+      <w:proofErr w:type="spellEnd"/>
+      <w:r>
+        <w:rPr>
+          <w:sz w:val="18"/>
+          <w:szCs w:val="18"/>
+        </w:rPr>
+        <w:t xml:space="preserve"> data structures and the TF-IDF algorithm. Established a Flask server and MySQL database for backend functionality while ensuring system reliability through comprehensive unit and integration tests.</w:t>
+      </w:r>
+    </w:p>
+    <w:p>
+      <w:pPr>
+        <w:pStyle w:val="Heading2"/>
+        <w:spacing w:before="109"/>
+        <w:ind w:firstLine="44"/>
+        <w:rPr>
+          <w:rFonts w:ascii="Tahoma" w:eastAsiaTheme="minorEastAsia" w:hAnsi="Tahoma" w:cs="Tahoma"/>
+          <w:b/>
+          <w:bCs/>
+          <w:w w:val="105"/>
+          <w:sz w:val="22"/>
+          <w:szCs w:val="22"/>
+          <w:lang w:eastAsia="zh-CN"/>
+        </w:rPr>
+      </w:pPr>
+      <w:hyperlink r:id="rId19" w:history="1">
+        <w:r>
+          <w:rPr>
+            <w:rStyle w:val="Hyperlink"/>
+            <w:rFonts w:ascii="Tahoma" w:eastAsia="Tahoma" w:hAnsi="Tahoma" w:cs="Tahoma"/>
+            <w:b/>
+            <w:bCs/>
+            <w:w w:val="105"/>
+            <w:sz w:val="22"/>
+            <w:szCs w:val="22"/>
+          </w:rPr>
+          <w:t>University Map Demo</w:t>
+        </w:r>
+      </w:hyperlink>
+    </w:p>
+    <w:p>
+      <w:pPr>
+        <w:pStyle w:val="BodyText"/>
+        <w:tabs>
+          <w:tab w:val="left" w:pos="4270"/>
+        </w:tabs>
+        <w:spacing w:before="89"/>
+        <w:ind w:left="155"/>
+        <w:jc w:val="both"/>
+        <w:rPr>
+          <w:rFonts w:eastAsiaTheme="minorEastAsia"/>
+          <w:lang w:eastAsia="zh-CN"/>
+        </w:rPr>
+      </w:pPr>
+      <w:r>
+        <w:rPr>
+          <w:noProof/>
+          <w:position w:val="-3"/>
+          <w:lang w:eastAsia="zh-CN"/>
+        </w:rPr>
+        <w:drawing>
+          <wp:inline distT="0" distB="0" distL="0" distR="0" wp14:anchorId="500ECD3B" wp14:editId="62E41EBB">
+            <wp:extent cx="120014" cy="142874"/>
+            <wp:effectExtent l="0" t="0" r="0" b="0"/>
+            <wp:docPr id="747167064" name="image6.png"/>
+            <wp:cNvGraphicFramePr>
+              <a:graphicFrameLocks xmlns:a="http://schemas.openxmlformats.org/drawingml/2006/main" noChangeAspect="1"/>
+            </wp:cNvGraphicFramePr>
+            <a:graphic xmlns:a="http://schemas.openxmlformats.org/drawingml/2006/main">
+              <a:graphicData uri="http://schemas.openxmlformats.org/drawingml/2006/picture">
+                <pic:pic xmlns:pic="http://schemas.openxmlformats.org/drawingml/2006/picture">
+                  <pic:nvPicPr>
+                    <pic:cNvPr id="12" name="image6.png"/>
+                    <pic:cNvPicPr/>
+                  </pic:nvPicPr>
+                  <pic:blipFill>
+                    <a:blip r:embed="rId15" cstate="print"/>
+                    <a:stretch>
+                      <a:fillRect/>
+                    </a:stretch>
+                  </pic:blipFill>
+                  <pic:spPr>
+                    <a:xfrm>
+                      <a:off x="0" y="0"/>
+                      <a:ext cx="120014" cy="142874"/>
+                    </a:xfrm>
+                    <a:prstGeom prst="rect">
+                      <a:avLst/>
+                    </a:prstGeom>
+                  </pic:spPr>
+                </pic:pic>
+              </a:graphicData>
+            </a:graphic>
+          </wp:inline>
+        </w:drawing>
+      </w:r>
+      <w:r>
+        <w:rPr>
+          <w:rFonts w:ascii="Times New Roman"/>
+          <w:sz w:val="20"/>
+        </w:rPr>
+        <w:t xml:space="preserve"> </w:t>
+      </w:r>
+      <w:r>
+        <w:rPr>
+          <w:rFonts w:ascii="Times New Roman"/>
+          <w:spacing w:val="-18"/>
+          <w:sz w:val="20"/>
+        </w:rPr>
+        <w:t xml:space="preserve"> </w:t>
+      </w:r>
+      <w:r>
+        <w:rPr>
+          <w:rFonts w:eastAsiaTheme="minorEastAsia" w:hint="eastAsia"/>
+          <w:lang w:eastAsia="zh-CN"/>
+        </w:rPr>
+        <w:t>Jan</w:t>
+      </w:r>
+      <w:r>
+        <w:rPr>
+          <w:spacing w:val="-20"/>
+        </w:rPr>
+        <w:t xml:space="preserve"> </w:t>
+      </w:r>
+      <w:r>
+        <w:t>202</w:t>
+      </w:r>
+      <w:r>
+        <w:rPr>
+          <w:rFonts w:eastAsiaTheme="minorEastAsia" w:hint="eastAsia"/>
+          <w:lang w:eastAsia="zh-CN"/>
+        </w:rPr>
+        <w:t>3</w:t>
+      </w:r>
+      <w:r>
+        <w:tab/>
+      </w:r>
+      <w:r>
+        <w:rPr>
+          <w:rFonts w:eastAsiaTheme="minorEastAsia"/>
+          <w:lang w:eastAsia="zh-CN"/>
+        </w:rPr>
+        <w:tab/>
+      </w:r>
+      <w:r>
+        <w:rPr>
+          <w:noProof/>
+          <w:position w:val="-4"/>
+          <w:lang w:eastAsia="zh-CN"/>
+        </w:rPr>
+        <w:drawing>
+          <wp:inline distT="0" distB="0" distL="0" distR="0" wp14:anchorId="647BE504" wp14:editId="000DB8AD">
+            <wp:extent cx="102869" cy="143836"/>
+            <wp:effectExtent l="0" t="0" r="0" b="0"/>
+            <wp:docPr id="247895153" name="image7.png"/>
+            <wp:cNvGraphicFramePr>
+              <a:graphicFrameLocks xmlns:a="http://schemas.openxmlformats.org/drawingml/2006/main" noChangeAspect="1"/>
+            </wp:cNvGraphicFramePr>
+            <a:graphic xmlns:a="http://schemas.openxmlformats.org/drawingml/2006/main">
+              <a:graphicData uri="http://schemas.openxmlformats.org/drawingml/2006/picture">
+                <pic:pic xmlns:pic="http://schemas.openxmlformats.org/drawingml/2006/picture">
+                  <pic:nvPicPr>
+                    <pic:cNvPr id="14" name="image7.png"/>
+                    <pic:cNvPicPr/>
+                  </pic:nvPicPr>
+                  <pic:blipFill>
+                    <a:blip r:embed="rId16" cstate="print"/>
+                    <a:stretch>
+                      <a:fillRect/>
+                    </a:stretch>
+                  </pic:blipFill>
+                  <pic:spPr>
+                    <a:xfrm>
+                      <a:off x="0" y="0"/>
+                      <a:ext cx="102869" cy="143836"/>
+                    </a:xfrm>
+                    <a:prstGeom prst="rect">
+                      <a:avLst/>
+                    </a:prstGeom>
+                  </pic:spPr>
+                </pic:pic>
+              </a:graphicData>
+            </a:graphic>
+          </wp:inline>
+        </w:drawing>
+      </w:r>
+      <w:r>
+        <w:rPr>
+          <w:rFonts w:ascii="Times New Roman"/>
+        </w:rPr>
+        <w:t xml:space="preserve"> </w:t>
+      </w:r>
+      <w:r>
+        <w:rPr>
+          <w:rFonts w:ascii="Times New Roman"/>
+          <w:spacing w:val="-18"/>
+        </w:rPr>
+        <w:t xml:space="preserve"> </w:t>
+      </w:r>
+      <w:r>
+        <w:rPr>
+          <w:rFonts w:eastAsiaTheme="minorEastAsia" w:hint="eastAsia"/>
+          <w:w w:val="95"/>
+          <w:lang w:eastAsia="zh-CN"/>
+        </w:rPr>
+        <w:t>London</w:t>
+      </w:r>
+      <w:r>
+        <w:rPr>
+          <w:w w:val="95"/>
+        </w:rPr>
+        <w:t>,</w:t>
+      </w:r>
+      <w:r>
+        <w:rPr>
+          <w:spacing w:val="14"/>
+          <w:w w:val="95"/>
+        </w:rPr>
+        <w:t xml:space="preserve"> </w:t>
       </w:r>
       <w:r>
         <w:rPr>
@@ -2356,43 +2446,34 @@
           <w:w w:val="95"/>
           <w:lang w:eastAsia="zh-CN"/>
         </w:rPr>
-        <w:t>, C</w:t>
-      </w:r>
-      <w:r>
-        <w:rPr>
-          <w:rFonts w:eastAsiaTheme="minorEastAsia" w:hint="eastAsia"/>
-          <w:spacing w:val="14"/>
-          <w:w w:val="95"/>
-          <w:lang w:eastAsia="zh-CN"/>
-        </w:rPr>
-        <w:t>hina</w:t>
-      </w:r>
-    </w:p>
-    <w:p>
-      <w:pPr>
-        <w:pStyle w:val="1"/>
+        <w:t>ON, Canada</w:t>
+      </w:r>
+    </w:p>
+    <w:p>
+      <w:pPr>
+        <w:pStyle w:val="BodyText"/>
+        <w:spacing w:before="58"/>
+        <w:ind w:left="155"/>
+        <w:jc w:val="both"/>
+        <w:rPr>
+          <w:rFonts w:eastAsiaTheme="minorEastAsia"/>
+          <w:sz w:val="18"/>
+          <w:szCs w:val="18"/>
+          <w:lang w:eastAsia="zh-CN"/>
+        </w:rPr>
+      </w:pPr>
+      <w:r>
+        <w:rPr>
+          <w:sz w:val="18"/>
+          <w:szCs w:val="18"/>
+        </w:rPr>
+        <w:t>Developed an interactive campus map system using Java, incorporating custom tagging, pathfinding algorithms, and browsing history tracking to enhance user navigation and search efficiency.</w:t>
+      </w:r>
+    </w:p>
+    <w:p>
+      <w:pPr>
+        <w:pStyle w:val="Heading2"/>
         <w:spacing w:before="60"/>
-        <w:ind w:left="113"/>
-        <w:jc w:val="both"/>
-        <w:rPr>
-          <w:b w:val="0"/>
-        </w:rPr>
-      </w:pPr>
-      <w:r>
-        <w:rPr>
-          <w:rFonts w:ascii="Verdana" w:eastAsia="Verdana" w:hAnsi="Verdana" w:cs="Verdana"/>
-          <w:b w:val="0"/>
-          <w:bCs w:val="0"/>
-          <w:sz w:val="19"/>
-          <w:szCs w:val="19"/>
-        </w:rPr>
-        <w:t>Enhanced data collection and preprocessing for the fuel cell stack. Contributed to the initialization, training, and hyperparameter tuning of an Artificial Neural Network (ANN) model in MATLAB, employing cross-validation for model evaluation. Assisted in selecting the optimal model for predicting cell voltage distribution and ensuring fuel cell stack consistency.</w:t>
-      </w:r>
-    </w:p>
-    <w:p>
-      <w:pPr>
-        <w:pStyle w:val="1"/>
-        <w:spacing w:before="300" w:line="100" w:lineRule="exact"/>
         <w:ind w:left="113"/>
         <w:jc w:val="both"/>
         <w:rPr>
@@ -2408,7 +2489,6 @@
           <w:sz w:val="32"/>
           <w:szCs w:val="28"/>
         </w:rPr>
-        <w:lastRenderedPageBreak/>
         <w:t>EDUCATION</w:t>
       </w:r>
     </w:p>
@@ -2429,7 +2509,7 @@
           <w:szCs w:val="32"/>
         </w:rPr>
         <w:pict w14:anchorId="1EA71FD4">
-          <v:rect id="_x0000_s1056" style="position:absolute;left:0;text-align:left;margin-left:392.65pt;margin-top:121.3pt;width:194.4pt;height:3.55pt;z-index:15736320;mso-position-horizontal-relative:page;mso-position-vertical-relative:page" fillcolor="black" stroked="f">
+          <v:rect id="_x0000_s2080" style="position:absolute;left:0;text-align:left;margin-left:392.65pt;margin-top:121.3pt;width:194.4pt;height:3.55pt;z-index:15736320;mso-position-horizontal-relative:page;mso-position-vertical-relative:page" fillcolor="black" stroked="f">
             <w10:wrap anchorx="page" anchory="page"/>
           </v:rect>
         </w:pict>
@@ -2482,6 +2562,16 @@
         </w:rPr>
         <w:t xml:space="preserve"> System</w:t>
       </w:r>
+      <w:r>
+        <w:rPr>
+          <w:rFonts w:eastAsiaTheme="minorEastAsia" w:hint="eastAsia"/>
+          <w:spacing w:val="-1"/>
+          <w:w w:val="105"/>
+          <w:sz w:val="24"/>
+          <w:lang w:eastAsia="zh-CN"/>
+        </w:rPr>
+        <w:t>s</w:t>
+      </w:r>
     </w:p>
     <w:p>
       <w:pPr>
@@ -2508,7 +2598,7 @@
     </w:p>
     <w:p>
       <w:pPr>
-        <w:pStyle w:val="a4"/>
+        <w:pStyle w:val="BodyText"/>
         <w:spacing w:before="89" w:line="307" w:lineRule="auto"/>
         <w:ind w:left="169" w:right="68" w:hanging="14"/>
         <w:jc w:val="both"/>
@@ -2817,7 +2907,7 @@
     </w:p>
     <w:p>
       <w:pPr>
-        <w:pStyle w:val="a4"/>
+        <w:pStyle w:val="BodyText"/>
         <w:spacing w:before="89" w:line="307" w:lineRule="auto"/>
         <w:ind w:left="169" w:right="68" w:hanging="14"/>
         <w:jc w:val="both"/>
@@ -3053,7 +3143,7 @@
     </w:p>
     <w:p>
       <w:pPr>
-        <w:pStyle w:val="a4"/>
+        <w:pStyle w:val="BodyText"/>
         <w:spacing w:before="6"/>
         <w:ind w:left="0"/>
         <w:jc w:val="both"/>
@@ -3066,7 +3156,7 @@
     </w:p>
     <w:p>
       <w:pPr>
-        <w:pStyle w:val="1"/>
+        <w:pStyle w:val="Heading1"/>
         <w:spacing w:before="102"/>
         <w:jc w:val="both"/>
         <w:rPr>
@@ -3083,25 +3173,12 @@
           <w:sz w:val="32"/>
           <w:szCs w:val="28"/>
         </w:rPr>
-        <w:pict w14:anchorId="0C7CC384">
-          <v:rect id="_x0000_s1055" style="position:absolute;left:0;text-align:left;margin-left:390.7pt;margin-top:359.95pt;width:199.1pt;height:3.55pt;z-index:15736832;mso-position-horizontal-relative:page;mso-position-vertical-relative:page" fillcolor="black" stroked="f">
-            <w10:wrap anchorx="page" anchory="page"/>
-          </v:rect>
-        </w:pict>
-      </w:r>
-      <w:r>
-        <w:rPr>
-          <w:color w:val="C0504D" w:themeColor="accent2"/>
-          <w:w w:val="110"/>
-          <w:sz w:val="32"/>
-          <w:szCs w:val="28"/>
-        </w:rPr>
         <w:t>SKILLS</w:t>
       </w:r>
     </w:p>
     <w:p>
       <w:pPr>
-        <w:pStyle w:val="1"/>
+        <w:pStyle w:val="Heading1"/>
         <w:numPr>
           <w:ilvl w:val="0"/>
           <w:numId w:val="3"/>
@@ -3119,6 +3196,19 @@
       </w:pPr>
       <w:r>
         <w:rPr>
+          <w:color w:val="C0504D" w:themeColor="accent2"/>
+          <w:w w:val="110"/>
+          <w:sz w:val="32"/>
+          <w:szCs w:val="28"/>
+        </w:rPr>
+        <w:pict w14:anchorId="0C7CC384">
+          <v:rect id="_x0000_s2079" style="position:absolute;left:0;text-align:left;margin-left:389.4pt;margin-top:365.6pt;width:199.1pt;height:3.55pt;z-index:15736832;mso-position-horizontal-relative:page;mso-position-vertical-relative:page" fillcolor="black" stroked="f">
+            <w10:wrap anchorx="page" anchory="page"/>
+          </v:rect>
+        </w:pict>
+      </w:r>
+      <w:r>
+        <w:rPr>
           <w:rFonts w:ascii="Verdana" w:eastAsiaTheme="minorEastAsia" w:hAnsi="Verdana"/>
           <w:b w:val="0"/>
           <w:w w:val="110"/>
@@ -3142,7 +3232,7 @@
     </w:p>
     <w:p>
       <w:pPr>
-        <w:pStyle w:val="1"/>
+        <w:pStyle w:val="Heading1"/>
         <w:numPr>
           <w:ilvl w:val="0"/>
           <w:numId w:val="3"/>
@@ -3179,12 +3269,10 @@
         </w:rPr>
         <w:t>TML</w:t>
       </w:r>
-      <w:bookmarkStart w:id="1" w:name="_GoBack"/>
-      <w:bookmarkEnd w:id="1"/>
-    </w:p>
-    <w:p>
-      <w:pPr>
-        <w:pStyle w:val="1"/>
+    </w:p>
+    <w:p>
+      <w:pPr>
+        <w:pStyle w:val="Heading1"/>
         <w:numPr>
           <w:ilvl w:val="0"/>
           <w:numId w:val="3"/>
@@ -3213,7 +3301,7 @@
     </w:p>
     <w:p>
       <w:pPr>
-        <w:pStyle w:val="1"/>
+        <w:pStyle w:val="Heading1"/>
         <w:numPr>
           <w:ilvl w:val="0"/>
           <w:numId w:val="3"/>
@@ -3242,7 +3330,7 @@
     </w:p>
     <w:p>
       <w:pPr>
-        <w:pStyle w:val="1"/>
+        <w:pStyle w:val="Heading1"/>
         <w:numPr>
           <w:ilvl w:val="0"/>
           <w:numId w:val="3"/>
@@ -3271,7 +3359,7 @@
     </w:p>
     <w:p>
       <w:pPr>
-        <w:pStyle w:val="1"/>
+        <w:pStyle w:val="Heading1"/>
         <w:numPr>
           <w:ilvl w:val="0"/>
           <w:numId w:val="3"/>
@@ -3300,7 +3388,7 @@
     </w:p>
     <w:p>
       <w:pPr>
-        <w:pStyle w:val="1"/>
+        <w:pStyle w:val="Heading1"/>
         <w:numPr>
           <w:ilvl w:val="0"/>
           <w:numId w:val="3"/>
@@ -3329,7 +3417,7 @@
     </w:p>
     <w:p>
       <w:pPr>
-        <w:pStyle w:val="1"/>
+        <w:pStyle w:val="Heading1"/>
         <w:numPr>
           <w:ilvl w:val="0"/>
           <w:numId w:val="3"/>
@@ -3358,7 +3446,7 @@
     </w:p>
     <w:p>
       <w:pPr>
-        <w:pStyle w:val="1"/>
+        <w:pStyle w:val="Heading1"/>
         <w:numPr>
           <w:ilvl w:val="0"/>
           <w:numId w:val="3"/>
@@ -3387,7 +3475,7 @@
     </w:p>
     <w:p>
       <w:pPr>
-        <w:pStyle w:val="1"/>
+        <w:pStyle w:val="Heading1"/>
         <w:numPr>
           <w:ilvl w:val="0"/>
           <w:numId w:val="3"/>
@@ -3416,7 +3504,7 @@
     </w:p>
     <w:p>
       <w:pPr>
-        <w:pStyle w:val="1"/>
+        <w:pStyle w:val="Heading1"/>
         <w:numPr>
           <w:ilvl w:val="0"/>
           <w:numId w:val="3"/>
@@ -3445,7 +3533,7 @@
     </w:p>
     <w:p>
       <w:pPr>
-        <w:pStyle w:val="1"/>
+        <w:pStyle w:val="Heading1"/>
         <w:numPr>
           <w:ilvl w:val="0"/>
           <w:numId w:val="3"/>
@@ -3486,7 +3574,7 @@
 </file>
 
 <file path=word/endnotes.xml><?xml version="1.0" encoding="utf-8"?>
-<w:endnotes xmlns:wpc="http://schemas.microsoft.com/office/word/2010/wordprocessingCanvas" xmlns:cx="http://schemas.microsoft.com/office/drawing/2014/chartex" xmlns:mc="http://schemas.openxmlformats.org/markup-compatibility/2006" xmlns:o="urn:schemas-microsoft-com:office:office" xmlns:r="http://schemas.openxmlformats.org/officeDocument/2006/relationships" xmlns:m="http://schemas.openxmlformats.org/officeDocument/2006/math" xmlns:v="urn:schemas-microsoft-com:vml" xmlns:wp14="http://schemas.microsoft.com/office/word/2010/wordprocessingDrawing" xmlns:wp="http://schemas.openxmlformats.org/drawingml/2006/wordprocessingDrawing" xmlns:w10="urn:schemas-microsoft-com:office:word" xmlns:w="http://schemas.openxmlformats.org/wordprocessingml/2006/main" xmlns:w14="http://schemas.microsoft.com/office/word/2010/wordml" xmlns:w15="http://schemas.microsoft.com/office/word/2012/wordml" xmlns:w16se="http://schemas.microsoft.com/office/word/2015/wordml/symex" xmlns:wpg="http://schemas.microsoft.com/office/word/2010/wordprocessingGroup" xmlns:wpi="http://schemas.microsoft.com/office/word/2010/wordprocessingInk" xmlns:wne="http://schemas.microsoft.com/office/word/2006/wordml" xmlns:wps="http://schemas.microsoft.com/office/word/2010/wordprocessingShape" mc:Ignorable="w14 w15 w16se wp14">
+<w:endnotes xmlns:wpc="http://schemas.microsoft.com/office/word/2010/wordprocessingCanvas" xmlns:cx="http://schemas.microsoft.com/office/drawing/2014/chartex" xmlns:cx1="http://schemas.microsoft.com/office/drawing/2015/9/8/chartex" xmlns:cx2="http://schemas.microsoft.com/office/drawing/2015/10/21/chartex" xmlns:cx3="http://schemas.microsoft.com/office/drawing/2016/5/9/chartex" xmlns:cx4="http://schemas.microsoft.com/office/drawing/2016/5/10/chartex" xmlns:cx5="http://schemas.microsoft.com/office/drawing/2016/5/11/chartex" xmlns:cx6="http://schemas.microsoft.com/office/drawing/2016/5/12/chartex" xmlns:cx7="http://schemas.microsoft.com/office/drawing/2016/5/13/chartex" xmlns:cx8="http://schemas.microsoft.com/office/drawing/2016/5/14/chartex" xmlns:mc="http://schemas.openxmlformats.org/markup-compatibility/2006" xmlns:aink="http://schemas.microsoft.com/office/drawing/2016/ink" xmlns:am3d="http://schemas.microsoft.com/office/drawing/2017/model3d" xmlns:o="urn:schemas-microsoft-com:office:office" xmlns:oel="http://schemas.microsoft.com/office/2019/extlst" xmlns:r="http://schemas.openxmlformats.org/officeDocument/2006/relationships" xmlns:m="http://schemas.openxmlformats.org/officeDocument/2006/math" xmlns:v="urn:schemas-microsoft-com:vml" xmlns:wp14="http://schemas.microsoft.com/office/word/2010/wordprocessingDrawing" xmlns:wp="http://schemas.openxmlformats.org/drawingml/2006/wordprocessingDrawing" xmlns:w10="urn:schemas-microsoft-com:office:word" xmlns:w="http://schemas.openxmlformats.org/wordprocessingml/2006/main" xmlns:w14="http://schemas.microsoft.com/office/word/2010/wordml" xmlns:w15="http://schemas.microsoft.com/office/word/2012/wordml" xmlns:w16cex="http://schemas.microsoft.com/office/word/2018/wordml/cex" xmlns:w16cid="http://schemas.microsoft.com/office/word/2016/wordml/cid" xmlns:w16="http://schemas.microsoft.com/office/word/2018/wordml" xmlns:w16du="http://schemas.microsoft.com/office/word/2023/wordml/word16du" xmlns:w16sdtdh="http://schemas.microsoft.com/office/word/2020/wordml/sdtdatahash" xmlns:w16se="http://schemas.microsoft.com/office/word/2015/wordml/symex" xmlns:wpg="http://schemas.microsoft.com/office/word/2010/wordprocessingGroup" xmlns:wpi="http://schemas.microsoft.com/office/word/2010/wordprocessingInk" xmlns:wne="http://schemas.microsoft.com/office/word/2006/wordml" xmlns:wps="http://schemas.microsoft.com/office/word/2010/wordprocessingShape" mc:Ignorable="w14 w15 w16se w16cid w16 w16cex w16sdtdh w16du wp14">
   <w:endnote w:type="separator" w:id="-1">
     <w:p>
       <w:r>
@@ -3505,7 +3593,7 @@
 </file>
 
 <file path=word/footnotes.xml><?xml version="1.0" encoding="utf-8"?>
-<w:footnotes xmlns:wpc="http://schemas.microsoft.com/office/word/2010/wordprocessingCanvas" xmlns:cx="http://schemas.microsoft.com/office/drawing/2014/chartex" xmlns:mc="http://schemas.openxmlformats.org/markup-compatibility/2006" xmlns:o="urn:schemas-microsoft-com:office:office" xmlns:r="http://schemas.openxmlformats.org/officeDocument/2006/relationships" xmlns:m="http://schemas.openxmlformats.org/officeDocument/2006/math" xmlns:v="urn:schemas-microsoft-com:vml" xmlns:wp14="http://schemas.microsoft.com/office/word/2010/wordprocessingDrawing" xmlns:wp="http://schemas.openxmlformats.org/drawingml/2006/wordprocessingDrawing" xmlns:w10="urn:schemas-microsoft-com:office:word" xmlns:w="http://schemas.openxmlformats.org/wordprocessingml/2006/main" xmlns:w14="http://schemas.microsoft.com/office/word/2010/wordml" xmlns:w15="http://schemas.microsoft.com/office/word/2012/wordml" xmlns:w16se="http://schemas.microsoft.com/office/word/2015/wordml/symex" xmlns:wpg="http://schemas.microsoft.com/office/word/2010/wordprocessingGroup" xmlns:wpi="http://schemas.microsoft.com/office/word/2010/wordprocessingInk" xmlns:wne="http://schemas.microsoft.com/office/word/2006/wordml" xmlns:wps="http://schemas.microsoft.com/office/word/2010/wordprocessingShape" mc:Ignorable="w14 w15 w16se wp14">
+<w:footnotes xmlns:wpc="http://schemas.microsoft.com/office/word/2010/wordprocessingCanvas" xmlns:cx="http://schemas.microsoft.com/office/drawing/2014/chartex" xmlns:cx1="http://schemas.microsoft.com/office/drawing/2015/9/8/chartex" xmlns:cx2="http://schemas.microsoft.com/office/drawing/2015/10/21/chartex" xmlns:cx3="http://schemas.microsoft.com/office/drawing/2016/5/9/chartex" xmlns:cx4="http://schemas.microsoft.com/office/drawing/2016/5/10/chartex" xmlns:cx5="http://schemas.microsoft.com/office/drawing/2016/5/11/chartex" xmlns:cx6="http://schemas.microsoft.com/office/drawing/2016/5/12/chartex" xmlns:cx7="http://schemas.microsoft.com/office/drawing/2016/5/13/chartex" xmlns:cx8="http://schemas.microsoft.com/office/drawing/2016/5/14/chartex" xmlns:mc="http://schemas.openxmlformats.org/markup-compatibility/2006" xmlns:aink="http://schemas.microsoft.com/office/drawing/2016/ink" xmlns:am3d="http://schemas.microsoft.com/office/drawing/2017/model3d" xmlns:o="urn:schemas-microsoft-com:office:office" xmlns:oel="http://schemas.microsoft.com/office/2019/extlst" xmlns:r="http://schemas.openxmlformats.org/officeDocument/2006/relationships" xmlns:m="http://schemas.openxmlformats.org/officeDocument/2006/math" xmlns:v="urn:schemas-microsoft-com:vml" xmlns:wp14="http://schemas.microsoft.com/office/word/2010/wordprocessingDrawing" xmlns:wp="http://schemas.openxmlformats.org/drawingml/2006/wordprocessingDrawing" xmlns:w10="urn:schemas-microsoft-com:office:word" xmlns:w="http://schemas.openxmlformats.org/wordprocessingml/2006/main" xmlns:w14="http://schemas.microsoft.com/office/word/2010/wordml" xmlns:w15="http://schemas.microsoft.com/office/word/2012/wordml" xmlns:w16cex="http://schemas.microsoft.com/office/word/2018/wordml/cex" xmlns:w16cid="http://schemas.microsoft.com/office/word/2016/wordml/cid" xmlns:w16="http://schemas.microsoft.com/office/word/2018/wordml" xmlns:w16du="http://schemas.microsoft.com/office/word/2023/wordml/word16du" xmlns:w16sdtdh="http://schemas.microsoft.com/office/word/2020/wordml/sdtdatahash" xmlns:w16se="http://schemas.microsoft.com/office/word/2015/wordml/symex" xmlns:wpg="http://schemas.microsoft.com/office/word/2010/wordprocessingGroup" xmlns:wpi="http://schemas.microsoft.com/office/word/2010/wordprocessingInk" xmlns:wne="http://schemas.microsoft.com/office/word/2006/wordml" xmlns:wps="http://schemas.microsoft.com/office/word/2010/wordprocessingShape" mc:Ignorable="w14 w15 w16se w16cid w16 w16cex w16sdtdh w16du wp14">
   <w:footnote w:type="separator" w:id="-1">
     <w:p>
       <w:r>
@@ -3524,7 +3612,7 @@
 </file>
 
 <file path=word/numbering.xml><?xml version="1.0" encoding="utf-8"?>
-<w:numbering xmlns:wpc="http://schemas.microsoft.com/office/word/2010/wordprocessingCanvas" xmlns:cx="http://schemas.microsoft.com/office/drawing/2014/chartex" xmlns:mc="http://schemas.openxmlformats.org/markup-compatibility/2006" xmlns:o="urn:schemas-microsoft-com:office:office" xmlns:r="http://schemas.openxmlformats.org/officeDocument/2006/relationships" xmlns:m="http://schemas.openxmlformats.org/officeDocument/2006/math" xmlns:v="urn:schemas-microsoft-com:vml" xmlns:wp14="http://schemas.microsoft.com/office/word/2010/wordprocessingDrawing" xmlns:wp="http://schemas.openxmlformats.org/drawingml/2006/wordprocessingDrawing" xmlns:w10="urn:schemas-microsoft-com:office:word" xmlns:w="http://schemas.openxmlformats.org/wordprocessingml/2006/main" xmlns:w14="http://schemas.microsoft.com/office/word/2010/wordml" xmlns:w15="http://schemas.microsoft.com/office/word/2012/wordml" xmlns:w16se="http://schemas.microsoft.com/office/word/2015/wordml/symex" xmlns:wpg="http://schemas.microsoft.com/office/word/2010/wordprocessingGroup" xmlns:wpi="http://schemas.microsoft.com/office/word/2010/wordprocessingInk" xmlns:wne="http://schemas.microsoft.com/office/word/2006/wordml" xmlns:wps="http://schemas.microsoft.com/office/word/2010/wordprocessingShape" mc:Ignorable="w14 w15 w16se wp14">
+<w:numbering xmlns:wpc="http://schemas.microsoft.com/office/word/2010/wordprocessingCanvas" xmlns:cx="http://schemas.microsoft.com/office/drawing/2014/chartex" xmlns:cx1="http://schemas.microsoft.com/office/drawing/2015/9/8/chartex" xmlns:cx2="http://schemas.microsoft.com/office/drawing/2015/10/21/chartex" xmlns:cx3="http://schemas.microsoft.com/office/drawing/2016/5/9/chartex" xmlns:cx4="http://schemas.microsoft.com/office/drawing/2016/5/10/chartex" xmlns:cx5="http://schemas.microsoft.com/office/drawing/2016/5/11/chartex" xmlns:cx6="http://schemas.microsoft.com/office/drawing/2016/5/12/chartex" xmlns:cx7="http://schemas.microsoft.com/office/drawing/2016/5/13/chartex" xmlns:cx8="http://schemas.microsoft.com/office/drawing/2016/5/14/chartex" xmlns:mc="http://schemas.openxmlformats.org/markup-compatibility/2006" xmlns:aink="http://schemas.microsoft.com/office/drawing/2016/ink" xmlns:am3d="http://schemas.microsoft.com/office/drawing/2017/model3d" xmlns:o="urn:schemas-microsoft-com:office:office" xmlns:oel="http://schemas.microsoft.com/office/2019/extlst" xmlns:r="http://schemas.openxmlformats.org/officeDocument/2006/relationships" xmlns:m="http://schemas.openxmlformats.org/officeDocument/2006/math" xmlns:v="urn:schemas-microsoft-com:vml" xmlns:wp14="http://schemas.microsoft.com/office/word/2010/wordprocessingDrawing" xmlns:wp="http://schemas.openxmlformats.org/drawingml/2006/wordprocessingDrawing" xmlns:w10="urn:schemas-microsoft-com:office:word" xmlns:w="http://schemas.openxmlformats.org/wordprocessingml/2006/main" xmlns:w14="http://schemas.microsoft.com/office/word/2010/wordml" xmlns:w15="http://schemas.microsoft.com/office/word/2012/wordml" xmlns:w16cex="http://schemas.microsoft.com/office/word/2018/wordml/cex" xmlns:w16cid="http://schemas.microsoft.com/office/word/2016/wordml/cid" xmlns:w16="http://schemas.microsoft.com/office/word/2018/wordml" xmlns:w16du="http://schemas.microsoft.com/office/word/2023/wordml/word16du" xmlns:w16sdtdh="http://schemas.microsoft.com/office/word/2020/wordml/sdtdatahash" xmlns:w16se="http://schemas.microsoft.com/office/word/2015/wordml/symex" xmlns:wpg="http://schemas.microsoft.com/office/word/2010/wordprocessingGroup" xmlns:wpi="http://schemas.microsoft.com/office/word/2010/wordprocessingInk" xmlns:wne="http://schemas.microsoft.com/office/word/2006/wordml" xmlns:wps="http://schemas.microsoft.com/office/word/2010/wordprocessingShape" mc:Ignorable="w14 w15 w16se w16cid w16 w16cex w16sdtdh w16du wp14">
   <w:abstractNum w:abstractNumId="0" w15:restartNumberingAfterBreak="0">
     <w:nsid w:val="FFFFFF89"/>
     <w:multiLevelType w:val="singleLevel"/>
@@ -3532,7 +3620,7 @@
     <w:lvl w:ilvl="0">
       <w:start w:val="1"/>
       <w:numFmt w:val="bullet"/>
-      <w:pStyle w:val="a"/>
+      <w:pStyle w:val="ListBullet"/>
       <w:lvlText w:val=""/>
       <w:lvlJc w:val="left"/>
       <w:pPr>
@@ -3660,6 +3748,232 @@
     </w:lvl>
   </w:abstractNum>
   <w:abstractNum w:abstractNumId="2" w15:restartNumberingAfterBreak="0">
+    <w:nsid w:val="25B24964"/>
+    <w:multiLevelType w:val="hybridMultilevel"/>
+    <w:tmpl w:val="90768A92"/>
+    <w:lvl w:ilvl="0" w:tplc="04090001">
+      <w:start w:val="1"/>
+      <w:numFmt w:val="bullet"/>
+      <w:lvlText w:val=""/>
+      <w:lvlJc w:val="left"/>
+      <w:pPr>
+        <w:ind w:left="720" w:hanging="360"/>
+      </w:pPr>
+      <w:rPr>
+        <w:rFonts w:ascii="Symbol" w:hAnsi="Symbol" w:hint="default"/>
+      </w:rPr>
+    </w:lvl>
+    <w:lvl w:ilvl="1" w:tplc="04090003" w:tentative="1">
+      <w:start w:val="1"/>
+      <w:numFmt w:val="bullet"/>
+      <w:lvlText w:val="o"/>
+      <w:lvlJc w:val="left"/>
+      <w:pPr>
+        <w:ind w:left="1440" w:hanging="360"/>
+      </w:pPr>
+      <w:rPr>
+        <w:rFonts w:ascii="Courier New" w:hAnsi="Courier New" w:cs="Courier New" w:hint="default"/>
+      </w:rPr>
+    </w:lvl>
+    <w:lvl w:ilvl="2" w:tplc="04090005" w:tentative="1">
+      <w:start w:val="1"/>
+      <w:numFmt w:val="bullet"/>
+      <w:lvlText w:val=""/>
+      <w:lvlJc w:val="left"/>
+      <w:pPr>
+        <w:ind w:left="2160" w:hanging="360"/>
+      </w:pPr>
+      <w:rPr>
+        <w:rFonts w:ascii="Wingdings" w:hAnsi="Wingdings" w:hint="default"/>
+      </w:rPr>
+    </w:lvl>
+    <w:lvl w:ilvl="3" w:tplc="04090001" w:tentative="1">
+      <w:start w:val="1"/>
+      <w:numFmt w:val="bullet"/>
+      <w:lvlText w:val=""/>
+      <w:lvlJc w:val="left"/>
+      <w:pPr>
+        <w:ind w:left="2880" w:hanging="360"/>
+      </w:pPr>
+      <w:rPr>
+        <w:rFonts w:ascii="Symbol" w:hAnsi="Symbol" w:hint="default"/>
+      </w:rPr>
+    </w:lvl>
+    <w:lvl w:ilvl="4" w:tplc="04090003" w:tentative="1">
+      <w:start w:val="1"/>
+      <w:numFmt w:val="bullet"/>
+      <w:lvlText w:val="o"/>
+      <w:lvlJc w:val="left"/>
+      <w:pPr>
+        <w:ind w:left="3600" w:hanging="360"/>
+      </w:pPr>
+      <w:rPr>
+        <w:rFonts w:ascii="Courier New" w:hAnsi="Courier New" w:cs="Courier New" w:hint="default"/>
+      </w:rPr>
+    </w:lvl>
+    <w:lvl w:ilvl="5" w:tplc="04090005" w:tentative="1">
+      <w:start w:val="1"/>
+      <w:numFmt w:val="bullet"/>
+      <w:lvlText w:val=""/>
+      <w:lvlJc w:val="left"/>
+      <w:pPr>
+        <w:ind w:left="4320" w:hanging="360"/>
+      </w:pPr>
+      <w:rPr>
+        <w:rFonts w:ascii="Wingdings" w:hAnsi="Wingdings" w:hint="default"/>
+      </w:rPr>
+    </w:lvl>
+    <w:lvl w:ilvl="6" w:tplc="04090001" w:tentative="1">
+      <w:start w:val="1"/>
+      <w:numFmt w:val="bullet"/>
+      <w:lvlText w:val=""/>
+      <w:lvlJc w:val="left"/>
+      <w:pPr>
+        <w:ind w:left="5040" w:hanging="360"/>
+      </w:pPr>
+      <w:rPr>
+        <w:rFonts w:ascii="Symbol" w:hAnsi="Symbol" w:hint="default"/>
+      </w:rPr>
+    </w:lvl>
+    <w:lvl w:ilvl="7" w:tplc="04090003" w:tentative="1">
+      <w:start w:val="1"/>
+      <w:numFmt w:val="bullet"/>
+      <w:lvlText w:val="o"/>
+      <w:lvlJc w:val="left"/>
+      <w:pPr>
+        <w:ind w:left="5760" w:hanging="360"/>
+      </w:pPr>
+      <w:rPr>
+        <w:rFonts w:ascii="Courier New" w:hAnsi="Courier New" w:cs="Courier New" w:hint="default"/>
+      </w:rPr>
+    </w:lvl>
+    <w:lvl w:ilvl="8" w:tplc="04090005" w:tentative="1">
+      <w:start w:val="1"/>
+      <w:numFmt w:val="bullet"/>
+      <w:lvlText w:val=""/>
+      <w:lvlJc w:val="left"/>
+      <w:pPr>
+        <w:ind w:left="6480" w:hanging="360"/>
+      </w:pPr>
+      <w:rPr>
+        <w:rFonts w:ascii="Wingdings" w:hAnsi="Wingdings" w:hint="default"/>
+      </w:rPr>
+    </w:lvl>
+  </w:abstractNum>
+  <w:abstractNum w:abstractNumId="3" w15:restartNumberingAfterBreak="0">
+    <w:nsid w:val="4BEB32D4"/>
+    <w:multiLevelType w:val="hybridMultilevel"/>
+    <w:tmpl w:val="38BE4698"/>
+    <w:lvl w:ilvl="0" w:tplc="04090001">
+      <w:start w:val="1"/>
+      <w:numFmt w:val="bullet"/>
+      <w:lvlText w:val=""/>
+      <w:lvlJc w:val="left"/>
+      <w:pPr>
+        <w:ind w:left="1080" w:hanging="360"/>
+      </w:pPr>
+      <w:rPr>
+        <w:rFonts w:ascii="Symbol" w:hAnsi="Symbol" w:hint="default"/>
+      </w:rPr>
+    </w:lvl>
+    <w:lvl w:ilvl="1" w:tplc="04090003" w:tentative="1">
+      <w:start w:val="1"/>
+      <w:numFmt w:val="bullet"/>
+      <w:lvlText w:val="o"/>
+      <w:lvlJc w:val="left"/>
+      <w:pPr>
+        <w:ind w:left="1800" w:hanging="360"/>
+      </w:pPr>
+      <w:rPr>
+        <w:rFonts w:ascii="Courier New" w:hAnsi="Courier New" w:cs="Courier New" w:hint="default"/>
+      </w:rPr>
+    </w:lvl>
+    <w:lvl w:ilvl="2" w:tplc="04090005" w:tentative="1">
+      <w:start w:val="1"/>
+      <w:numFmt w:val="bullet"/>
+      <w:lvlText w:val=""/>
+      <w:lvlJc w:val="left"/>
+      <w:pPr>
+        <w:ind w:left="2520" w:hanging="360"/>
+      </w:pPr>
+      <w:rPr>
+        <w:rFonts w:ascii="Wingdings" w:hAnsi="Wingdings" w:hint="default"/>
+      </w:rPr>
+    </w:lvl>
+    <w:lvl w:ilvl="3" w:tplc="04090001" w:tentative="1">
+      <w:start w:val="1"/>
+      <w:numFmt w:val="bullet"/>
+      <w:lvlText w:val=""/>
+      <w:lvlJc w:val="left"/>
+      <w:pPr>
+        <w:ind w:left="3240" w:hanging="360"/>
+      </w:pPr>
+      <w:rPr>
+        <w:rFonts w:ascii="Symbol" w:hAnsi="Symbol" w:hint="default"/>
+      </w:rPr>
+    </w:lvl>
+    <w:lvl w:ilvl="4" w:tplc="04090003" w:tentative="1">
+      <w:start w:val="1"/>
+      <w:numFmt w:val="bullet"/>
+      <w:lvlText w:val="o"/>
+      <w:lvlJc w:val="left"/>
+      <w:pPr>
+        <w:ind w:left="3960" w:hanging="360"/>
+      </w:pPr>
+      <w:rPr>
+        <w:rFonts w:ascii="Courier New" w:hAnsi="Courier New" w:cs="Courier New" w:hint="default"/>
+      </w:rPr>
+    </w:lvl>
+    <w:lvl w:ilvl="5" w:tplc="04090005" w:tentative="1">
+      <w:start w:val="1"/>
+      <w:numFmt w:val="bullet"/>
+      <w:lvlText w:val=""/>
+      <w:lvlJc w:val="left"/>
+      <w:pPr>
+        <w:ind w:left="4680" w:hanging="360"/>
+      </w:pPr>
+      <w:rPr>
+        <w:rFonts w:ascii="Wingdings" w:hAnsi="Wingdings" w:hint="default"/>
+      </w:rPr>
+    </w:lvl>
+    <w:lvl w:ilvl="6" w:tplc="04090001" w:tentative="1">
+      <w:start w:val="1"/>
+      <w:numFmt w:val="bullet"/>
+      <w:lvlText w:val=""/>
+      <w:lvlJc w:val="left"/>
+      <w:pPr>
+        <w:ind w:left="5400" w:hanging="360"/>
+      </w:pPr>
+      <w:rPr>
+        <w:rFonts w:ascii="Symbol" w:hAnsi="Symbol" w:hint="default"/>
+      </w:rPr>
+    </w:lvl>
+    <w:lvl w:ilvl="7" w:tplc="04090003" w:tentative="1">
+      <w:start w:val="1"/>
+      <w:numFmt w:val="bullet"/>
+      <w:lvlText w:val="o"/>
+      <w:lvlJc w:val="left"/>
+      <w:pPr>
+        <w:ind w:left="6120" w:hanging="360"/>
+      </w:pPr>
+      <w:rPr>
+        <w:rFonts w:ascii="Courier New" w:hAnsi="Courier New" w:cs="Courier New" w:hint="default"/>
+      </w:rPr>
+    </w:lvl>
+    <w:lvl w:ilvl="8" w:tplc="04090005" w:tentative="1">
+      <w:start w:val="1"/>
+      <w:numFmt w:val="bullet"/>
+      <w:lvlText w:val=""/>
+      <w:lvlJc w:val="left"/>
+      <w:pPr>
+        <w:ind w:left="6840" w:hanging="360"/>
+      </w:pPr>
+      <w:rPr>
+        <w:rFonts w:ascii="Wingdings" w:hAnsi="Wingdings" w:hint="default"/>
+      </w:rPr>
+    </w:lvl>
+  </w:abstractNum>
+  <w:abstractNum w:abstractNumId="4" w15:restartNumberingAfterBreak="0">
     <w:nsid w:val="71B17173"/>
     <w:multiLevelType w:val="hybridMultilevel"/>
     <w:tmpl w:val="47444A6C"/>
@@ -3772,20 +4086,26 @@
       </w:rPr>
     </w:lvl>
   </w:abstractNum>
-  <w:num w:numId="1">
+  <w:num w:numId="1" w16cid:durableId="396588647">
     <w:abstractNumId w:val="0"/>
   </w:num>
-  <w:num w:numId="2">
+  <w:num w:numId="2" w16cid:durableId="609970344">
+    <w:abstractNumId w:val="4"/>
+  </w:num>
+  <w:num w:numId="3" w16cid:durableId="1213493228">
+    <w:abstractNumId w:val="1"/>
+  </w:num>
+  <w:num w:numId="4" w16cid:durableId="1554543891">
     <w:abstractNumId w:val="2"/>
   </w:num>
-  <w:num w:numId="3">
-    <w:abstractNumId w:val="1"/>
+  <w:num w:numId="5" w16cid:durableId="1115979105">
+    <w:abstractNumId w:val="3"/>
   </w:num>
 </w:numbering>
 </file>
 
 <file path=word/styles.xml><?xml version="1.0" encoding="utf-8"?>
-<w:styles xmlns:mc="http://schemas.openxmlformats.org/markup-compatibility/2006" xmlns:r="http://schemas.openxmlformats.org/officeDocument/2006/relationships" xmlns:w="http://schemas.openxmlformats.org/wordprocessingml/2006/main" xmlns:w14="http://schemas.microsoft.com/office/word/2010/wordml" xmlns:w15="http://schemas.microsoft.com/office/word/2012/wordml" xmlns:w16se="http://schemas.microsoft.com/office/word/2015/wordml/symex" mc:Ignorable="w14 w15 w16se">
+<w:styles xmlns:mc="http://schemas.openxmlformats.org/markup-compatibility/2006" xmlns:r="http://schemas.openxmlformats.org/officeDocument/2006/relationships" xmlns:w="http://schemas.openxmlformats.org/wordprocessingml/2006/main" xmlns:w14="http://schemas.microsoft.com/office/word/2010/wordml" xmlns:w15="http://schemas.microsoft.com/office/word/2012/wordml" xmlns:w16cex="http://schemas.microsoft.com/office/word/2018/wordml/cex" xmlns:w16cid="http://schemas.microsoft.com/office/word/2016/wordml/cid" xmlns:w16="http://schemas.microsoft.com/office/word/2018/wordml" xmlns:w16du="http://schemas.microsoft.com/office/word/2023/wordml/word16du" xmlns:w16sdtdh="http://schemas.microsoft.com/office/word/2020/wordml/sdtdatahash" xmlns:w16se="http://schemas.microsoft.com/office/word/2015/wordml/symex" mc:Ignorable="w14 w15 w16se w16cid w16 w16cex w16sdtdh w16du">
   <w:docDefaults>
     <w:rPrDefault>
       <w:rPr>
@@ -3803,7 +4123,7 @@
       </w:pPr>
     </w:pPrDefault>
   </w:docDefaults>
-  <w:latentStyles w:defLockedState="0" w:defUIPriority="99" w:defSemiHidden="0" w:defUnhideWhenUsed="0" w:defQFormat="0" w:count="371">
+  <w:latentStyles w:defLockedState="0" w:defUIPriority="99" w:defSemiHidden="0" w:defUnhideWhenUsed="0" w:defQFormat="0" w:count="376">
     <w:lsdException w:name="Normal" w:uiPriority="0" w:qFormat="1"/>
     <w:lsdException w:name="heading 1" w:uiPriority="9" w:qFormat="1"/>
     <w:lsdException w:name="heading 2" w:semiHidden="1" w:uiPriority="9" w:unhideWhenUsed="1" w:qFormat="1"/>
@@ -4175,18 +4495,23 @@
     <w:lsdException w:name="List Table 5 Dark Accent 6" w:uiPriority="50"/>
     <w:lsdException w:name="List Table 6 Colorful Accent 6" w:uiPriority="51"/>
     <w:lsdException w:name="List Table 7 Colorful Accent 6" w:uiPriority="52"/>
+    <w:lsdException w:name="Mention" w:semiHidden="1" w:unhideWhenUsed="1"/>
+    <w:lsdException w:name="Smart Hyperlink" w:semiHidden="1" w:unhideWhenUsed="1"/>
+    <w:lsdException w:name="Hashtag" w:semiHidden="1" w:unhideWhenUsed="1"/>
+    <w:lsdException w:name="Unresolved Mention" w:semiHidden="1" w:unhideWhenUsed="1"/>
+    <w:lsdException w:name="Smart Link" w:semiHidden="1" w:unhideWhenUsed="1"/>
   </w:latentStyles>
-  <w:style w:type="paragraph" w:default="1" w:styleId="a0">
+  <w:style w:type="paragraph" w:default="1" w:styleId="Normal">
     <w:name w:val="Normal"/>
     <w:qFormat/>
     <w:rPr>
       <w:rFonts w:ascii="Verdana" w:eastAsia="Verdana" w:hAnsi="Verdana" w:cs="Verdana"/>
     </w:rPr>
   </w:style>
-  <w:style w:type="paragraph" w:styleId="1">
+  <w:style w:type="paragraph" w:styleId="Heading1">
     <w:name w:val="heading 1"/>
-    <w:basedOn w:val="a0"/>
-    <w:link w:val="10"/>
+    <w:basedOn w:val="Normal"/>
+    <w:link w:val="Heading1Char"/>
     <w:uiPriority w:val="9"/>
     <w:qFormat/>
     <w:pPr>
@@ -4201,10 +4526,10 @@
       <w:szCs w:val="41"/>
     </w:rPr>
   </w:style>
-  <w:style w:type="paragraph" w:styleId="2">
+  <w:style w:type="paragraph" w:styleId="Heading2">
     <w:name w:val="heading 2"/>
-    <w:basedOn w:val="a0"/>
-    <w:link w:val="20"/>
+    <w:basedOn w:val="Normal"/>
+    <w:link w:val="Heading2Char"/>
     <w:uiPriority w:val="9"/>
     <w:unhideWhenUsed/>
     <w:qFormat/>
@@ -4217,9 +4542,9 @@
       <w:szCs w:val="31"/>
     </w:rPr>
   </w:style>
-  <w:style w:type="paragraph" w:styleId="3">
+  <w:style w:type="paragraph" w:styleId="Heading3">
     <w:name w:val="heading 3"/>
-    <w:basedOn w:val="a0"/>
+    <w:basedOn w:val="Normal"/>
     <w:uiPriority w:val="9"/>
     <w:unhideWhenUsed/>
     <w:qFormat/>
@@ -4236,9 +4561,9 @@
       <w:szCs w:val="24"/>
     </w:rPr>
   </w:style>
-  <w:style w:type="paragraph" w:styleId="4">
+  <w:style w:type="paragraph" w:styleId="Heading4">
     <w:name w:val="heading 4"/>
-    <w:basedOn w:val="a0"/>
+    <w:basedOn w:val="Normal"/>
     <w:uiPriority w:val="9"/>
     <w:unhideWhenUsed/>
     <w:qFormat/>
@@ -4253,13 +4578,13 @@
       <w:bCs/>
     </w:rPr>
   </w:style>
-  <w:style w:type="character" w:default="1" w:styleId="a1">
+  <w:style w:type="character" w:default="1" w:styleId="DefaultParagraphFont">
     <w:name w:val="Default Paragraph Font"/>
     <w:uiPriority w:val="1"/>
     <w:semiHidden/>
     <w:unhideWhenUsed/>
   </w:style>
-  <w:style w:type="table" w:default="1" w:styleId="a2">
+  <w:style w:type="table" w:default="1" w:styleId="TableNormal">
     <w:name w:val="Normal Table"/>
     <w:uiPriority w:val="99"/>
     <w:semiHidden/>
@@ -4274,25 +4599,25 @@
       </w:tblCellMar>
     </w:tblPr>
   </w:style>
-  <w:style w:type="numbering" w:default="1" w:styleId="a3">
+  <w:style w:type="numbering" w:default="1" w:styleId="NoList">
     <w:name w:val="No List"/>
     <w:uiPriority w:val="99"/>
     <w:semiHidden/>
     <w:unhideWhenUsed/>
   </w:style>
-  <w:style w:type="paragraph" w:styleId="a4">
+  <w:style w:type="paragraph" w:styleId="BodyText">
     <w:name w:val="Body Text"/>
-    <w:basedOn w:val="a0"/>
-    <w:link w:val="a5"/>
+    <w:basedOn w:val="Normal"/>
+    <w:link w:val="BodyTextChar"/>
     <w:uiPriority w:val="1"/>
     <w:qFormat/>
     <w:pPr>
       <w:ind w:left="606"/>
     </w:pPr>
   </w:style>
-  <w:style w:type="paragraph" w:styleId="a6">
+  <w:style w:type="paragraph" w:styleId="Title">
     <w:name w:val="Title"/>
-    <w:basedOn w:val="a0"/>
+    <w:basedOn w:val="Normal"/>
     <w:uiPriority w:val="10"/>
     <w:qFormat/>
     <w:pPr>
@@ -4307,31 +4632,31 @@
       <w:szCs w:val="67"/>
     </w:rPr>
   </w:style>
-  <w:style w:type="paragraph" w:styleId="a7">
+  <w:style w:type="paragraph" w:styleId="ListParagraph">
     <w:name w:val="List Paragraph"/>
-    <w:basedOn w:val="a0"/>
+    <w:basedOn w:val="Normal"/>
     <w:uiPriority w:val="1"/>
     <w:qFormat/>
   </w:style>
   <w:style w:type="paragraph" w:customStyle="1" w:styleId="TableParagraph">
     <w:name w:val="Table Paragraph"/>
-    <w:basedOn w:val="a0"/>
+    <w:basedOn w:val="Normal"/>
     <w:uiPriority w:val="1"/>
     <w:qFormat/>
   </w:style>
-  <w:style w:type="character" w:customStyle="1" w:styleId="a5">
-    <w:name w:val="正文文本 字符"/>
-    <w:basedOn w:val="a1"/>
-    <w:link w:val="a4"/>
+  <w:style w:type="character" w:customStyle="1" w:styleId="BodyTextChar">
+    <w:name w:val="Body Text Char"/>
+    <w:basedOn w:val="DefaultParagraphFont"/>
+    <w:link w:val="BodyText"/>
     <w:uiPriority w:val="1"/>
     <w:rsid w:val="00446C40"/>
     <w:rPr>
       <w:rFonts w:ascii="Verdana" w:eastAsia="Verdana" w:hAnsi="Verdana" w:cs="Verdana"/>
     </w:rPr>
   </w:style>
-  <w:style w:type="paragraph" w:styleId="a">
+  <w:style w:type="paragraph" w:styleId="ListBullet">
     <w:name w:val="List Bullet"/>
-    <w:basedOn w:val="a0"/>
+    <w:basedOn w:val="Normal"/>
     <w:uiPriority w:val="99"/>
     <w:unhideWhenUsed/>
     <w:rsid w:val="00E1152A"/>
@@ -4342,10 +4667,10 @@
       <w:contextualSpacing/>
     </w:pPr>
   </w:style>
-  <w:style w:type="character" w:customStyle="1" w:styleId="10">
-    <w:name w:val="标题 1 字符"/>
-    <w:basedOn w:val="a1"/>
-    <w:link w:val="1"/>
+  <w:style w:type="character" w:customStyle="1" w:styleId="Heading1Char">
+    <w:name w:val="Heading 1 Char"/>
+    <w:basedOn w:val="DefaultParagraphFont"/>
+    <w:link w:val="Heading1"/>
     <w:uiPriority w:val="9"/>
     <w:rsid w:val="00B344A7"/>
     <w:rPr>
@@ -4356,10 +4681,10 @@
       <w:szCs w:val="41"/>
     </w:rPr>
   </w:style>
-  <w:style w:type="character" w:customStyle="1" w:styleId="20">
-    <w:name w:val="标题 2 字符"/>
-    <w:basedOn w:val="a1"/>
-    <w:link w:val="2"/>
+  <w:style w:type="character" w:customStyle="1" w:styleId="Heading2Char">
+    <w:name w:val="Heading 2 Char"/>
+    <w:basedOn w:val="DefaultParagraphFont"/>
+    <w:link w:val="Heading2"/>
     <w:uiPriority w:val="9"/>
     <w:rsid w:val="00B344A7"/>
     <w:rPr>
@@ -4368,9 +4693,9 @@
       <w:szCs w:val="31"/>
     </w:rPr>
   </w:style>
-  <w:style w:type="character" w:styleId="a8">
+  <w:style w:type="character" w:styleId="Hyperlink">
     <w:name w:val="Hyperlink"/>
-    <w:basedOn w:val="a1"/>
+    <w:basedOn w:val="DefaultParagraphFont"/>
     <w:uiPriority w:val="99"/>
     <w:unhideWhenUsed/>
     <w:rsid w:val="00C63DBB"/>
@@ -4381,7 +4706,7 @@
   </w:style>
   <w:style w:type="character" w:customStyle="1" w:styleId="UnresolvedMention1">
     <w:name w:val="Unresolved Mention1"/>
-    <w:basedOn w:val="a1"/>
+    <w:basedOn w:val="DefaultParagraphFont"/>
     <w:uiPriority w:val="99"/>
     <w:semiHidden/>
     <w:unhideWhenUsed/>
@@ -4391,9 +4716,9 @@
       <w:shd w:val="clear" w:color="auto" w:fill="E1DFDD"/>
     </w:rPr>
   </w:style>
-  <w:style w:type="character" w:styleId="a9">
+  <w:style w:type="character" w:styleId="FollowedHyperlink">
     <w:name w:val="FollowedHyperlink"/>
-    <w:basedOn w:val="a1"/>
+    <w:basedOn w:val="DefaultParagraphFont"/>
     <w:uiPriority w:val="99"/>
     <w:semiHidden/>
     <w:unhideWhenUsed/>
@@ -4403,10 +4728,10 @@
       <w:u w:val="single"/>
     </w:rPr>
   </w:style>
-  <w:style w:type="paragraph" w:styleId="aa">
+  <w:style w:type="paragraph" w:styleId="Header">
     <w:name w:val="header"/>
-    <w:basedOn w:val="a0"/>
-    <w:link w:val="ab"/>
+    <w:basedOn w:val="Normal"/>
+    <w:link w:val="HeaderChar"/>
     <w:uiPriority w:val="99"/>
     <w:unhideWhenUsed/>
     <w:rsid w:val="00F409CF"/>
@@ -4426,10 +4751,10 @@
       <w:szCs w:val="18"/>
     </w:rPr>
   </w:style>
-  <w:style w:type="character" w:customStyle="1" w:styleId="ab">
-    <w:name w:val="页眉 字符"/>
-    <w:basedOn w:val="a1"/>
-    <w:link w:val="aa"/>
+  <w:style w:type="character" w:customStyle="1" w:styleId="HeaderChar">
+    <w:name w:val="Header Char"/>
+    <w:basedOn w:val="DefaultParagraphFont"/>
+    <w:link w:val="Header"/>
     <w:uiPriority w:val="99"/>
     <w:rsid w:val="00F409CF"/>
     <w:rPr>
@@ -4438,10 +4763,10 @@
       <w:szCs w:val="18"/>
     </w:rPr>
   </w:style>
-  <w:style w:type="paragraph" w:styleId="ac">
+  <w:style w:type="paragraph" w:styleId="Footer">
     <w:name w:val="footer"/>
-    <w:basedOn w:val="a0"/>
-    <w:link w:val="ad"/>
+    <w:basedOn w:val="Normal"/>
+    <w:link w:val="FooterChar"/>
     <w:uiPriority w:val="99"/>
     <w:unhideWhenUsed/>
     <w:rsid w:val="00F409CF"/>
@@ -4457,10 +4782,10 @@
       <w:szCs w:val="18"/>
     </w:rPr>
   </w:style>
-  <w:style w:type="character" w:customStyle="1" w:styleId="ad">
-    <w:name w:val="页脚 字符"/>
-    <w:basedOn w:val="a1"/>
-    <w:link w:val="ac"/>
+  <w:style w:type="character" w:customStyle="1" w:styleId="FooterChar">
+    <w:name w:val="Footer Char"/>
+    <w:basedOn w:val="DefaultParagraphFont"/>
+    <w:link w:val="Footer"/>
     <w:uiPriority w:val="99"/>
     <w:rsid w:val="00F409CF"/>
     <w:rPr>

</xml_diff>